<commit_message>
adding the Reference links in the related work section
</commit_message>
<xml_diff>
--- a/FYP Purposal Version-2.docx
+++ b/FYP Purposal Version-2.docx
@@ -5447,6 +5447,94 @@
         </w:rPr>
         <w:t>There is an article on "Analytics Steps" named "What Are Recommendation Systems in Machine Learning?” This article helps to understand the types of Recommendation systems in the market. On the other hand, according to some articles like 1 on "Medium.com" named "Introduction to recommender systems," there are 2 major approaches i.e. Collaborative &amp; Content base, and explained in detail in that article. Collaborative is the one under which our project lies. If we talk about the related work which falls under the category of the Collaborative Filtering type, there are many like Food Panda to recommend good food nearby, similarly booking.com recommend best hotels to its user according to budget, ratings, etc.  Each of that platform is single task specific recommender but our goal is to develop single platform for all such type of recommendations.</w:t>
       </w:r>
+      <w:bookmarkStart w:id="6" w:name="_GoBack"/>
+      <w:bookmarkEnd w:id="6"/>
+    </w:p>
+    <w:p>
+      <w:pPr>
+        <w:pStyle w:val="hi"/>
+        <w:shd w:val="clear" w:color="auto" w:fill="FFFFFF"/>
+        <w:spacing w:before="480" w:beforeAutospacing="0" w:after="0" w:afterAutospacing="0" w:line="360" w:lineRule="auto"/>
+        <w:ind w:left="720"/>
+        <w:jc w:val="both"/>
+        <w:rPr>
+          <w:rStyle w:val="Hyperlink"/>
+          <w:spacing w:val="-1"/>
+        </w:rPr>
+      </w:pPr>
+      <w:r>
+        <w:rPr>
+          <w:color w:val="000000" w:themeColor="text1"/>
+          <w:spacing w:val="-1"/>
+        </w:rPr>
+        <w:t>Reference Link</w:t>
+      </w:r>
+      <w:r>
+        <w:rPr>
+          <w:color w:val="000000" w:themeColor="text1"/>
+          <w:spacing w:val="-1"/>
+        </w:rPr>
+        <w:t xml:space="preserve"> Article 1</w:t>
+      </w:r>
+      <w:r>
+        <w:rPr>
+          <w:i/>
+          <w:color w:val="4F81BD" w:themeColor="accent1"/>
+          <w:spacing w:val="-1"/>
+        </w:rPr>
+        <w:t>:</w:t>
+      </w:r>
+      <w:r>
+        <w:t xml:space="preserve"> </w:t>
+      </w:r>
+      <w:hyperlink r:id="rId11" w:history="1">
+        <w:r>
+          <w:rPr>
+            <w:rStyle w:val="Hyperlink"/>
+            <w:spacing w:val="-1"/>
+          </w:rPr>
+          <w:t>https://www.analyticssteps.com/blogs/what-are-recommendation-systems-machine-learning</w:t>
+        </w:r>
+      </w:hyperlink>
+    </w:p>
+    <w:p>
+      <w:pPr>
+        <w:pStyle w:val="hi"/>
+        <w:shd w:val="clear" w:color="auto" w:fill="FFFFFF"/>
+        <w:spacing w:before="480" w:beforeAutospacing="0" w:after="0" w:afterAutospacing="0" w:line="360" w:lineRule="auto"/>
+        <w:ind w:left="720"/>
+        <w:jc w:val="both"/>
+      </w:pPr>
+      <w:r>
+        <w:rPr>
+          <w:color w:val="000000" w:themeColor="text1"/>
+          <w:spacing w:val="-1"/>
+        </w:rPr>
+        <w:t>Reference Link</w:t>
+      </w:r>
+      <w:r>
+        <w:rPr>
+          <w:color w:val="000000" w:themeColor="text1"/>
+          <w:spacing w:val="-1"/>
+        </w:rPr>
+        <w:t xml:space="preserve"> Article 2</w:t>
+      </w:r>
+      <w:r>
+        <w:rPr>
+          <w:i/>
+          <w:color w:val="4F81BD" w:themeColor="accent1"/>
+          <w:spacing w:val="-1"/>
+        </w:rPr>
+        <w:t xml:space="preserve">: </w:t>
+      </w:r>
+      <w:hyperlink r:id="rId12" w:history="1">
+        <w:r>
+          <w:rPr>
+            <w:rStyle w:val="Hyperlink"/>
+          </w:rPr>
+          <w:t>https://towardsdatascience.com/introduction-to-recommender-systems-6c66cf15ada</w:t>
+        </w:r>
+      </w:hyperlink>
     </w:p>
     <w:p>
       <w:pPr>
@@ -5456,9 +5544,6 @@
           <w:numId w:val="32"/>
         </w:numPr>
         <w:shd w:val="clear" w:color="auto" w:fill="FFFFFF"/>
-        <w:tabs>
-          <w:tab w:val="left" w:pos="90"/>
-        </w:tabs>
         <w:spacing w:before="480" w:beforeAutospacing="0" w:after="0" w:afterAutospacing="0" w:line="360" w:lineRule="auto"/>
         <w:jc w:val="both"/>
         <w:rPr>
@@ -5570,7 +5655,6 @@
           <w:sz w:val="32"/>
           <w:szCs w:val="32"/>
         </w:rPr>
-        <w:lastRenderedPageBreak/>
         <w:t>System Architecture</w:t>
       </w:r>
     </w:p>
@@ -5613,7 +5697,7 @@
                     <pic:cNvPicPr/>
                   </pic:nvPicPr>
                   <pic:blipFill>
-                    <a:blip r:embed="rId11">
+                    <a:blip r:embed="rId13">
                       <a:extLst>
                         <a:ext uri="{28A0092B-C50C-407E-A947-70E740481C1C}">
                           <a14:useLocalDpi xmlns:a14="http://schemas.microsoft.com/office/drawing/2010/main" val="0"/>
@@ -5806,6 +5890,7 @@
           <w:color w:val="000000" w:themeColor="text1"/>
           <w:sz w:val="24"/>
         </w:rPr>
+        <w:lastRenderedPageBreak/>
         <w:t>To create a model,</w:t>
       </w:r>
       <w:r>
@@ -5880,7 +5965,6 @@
           <w:sz w:val="32"/>
           <w:szCs w:val="32"/>
         </w:rPr>
-        <w:lastRenderedPageBreak/>
         <w:t>Individual Tasks</w:t>
       </w:r>
     </w:p>
@@ -5943,8 +6027,6 @@
               </w:rPr>
               <w:t xml:space="preserve">  </w:t>
             </w:r>
-            <w:bookmarkStart w:id="6" w:name="_GoBack"/>
-            <w:bookmarkEnd w:id="6"/>
             <w:r>
               <w:rPr>
                 <w:b/>
@@ -6712,14 +6794,7 @@
                 <w:color w:val="000000" w:themeColor="text1"/>
                 <w:sz w:val="10"/>
               </w:rPr>
-              <w:t xml:space="preserve">                       </w:t>
-            </w:r>
-            <w:r>
-              <w:rPr>
-                <w:color w:val="000000" w:themeColor="text1"/>
-                <w:sz w:val="10"/>
-              </w:rPr>
-              <w:t xml:space="preserve">    </w:t>
+              <w:t xml:space="preserve">                           </w:t>
             </w:r>
             <w:r>
               <w:rPr>
@@ -8081,6 +8156,7 @@
                 <w:color w:val="000000" w:themeColor="text1"/>
                 <w:sz w:val="24"/>
               </w:rPr>
+              <w:lastRenderedPageBreak/>
               <w:t>Native App Development</w:t>
             </w:r>
           </w:p>
@@ -8972,7 +9048,6 @@
           <w:sz w:val="32"/>
           <w:szCs w:val="32"/>
         </w:rPr>
-        <w:lastRenderedPageBreak/>
         <w:t>Gantt chart</w:t>
       </w:r>
     </w:p>
@@ -9058,6 +9133,7 @@
                 <w:sz w:val="32"/>
                 <w:szCs w:val="32"/>
               </w:rPr>
+              <w:lastRenderedPageBreak/>
               <w:t>Task Description</w:t>
             </w:r>
           </w:p>
@@ -18327,7 +18403,6 @@
           <w:sz w:val="32"/>
           <w:szCs w:val="32"/>
         </w:rPr>
-        <w:lastRenderedPageBreak/>
         <w:t>Future Work</w:t>
       </w:r>
     </w:p>
@@ -18350,6 +18425,7 @@
           <w:color w:val="000000" w:themeColor="text1"/>
           <w:sz w:val="24"/>
         </w:rPr>
+        <w:lastRenderedPageBreak/>
         <w:t>To make this application more useful and attractive for the people to use it and get benefit from it, following are some points that are in our mind to include in this application in future:</w:t>
       </w:r>
     </w:p>
@@ -18957,7 +19033,6 @@
           <w:szCs w:val="21"/>
           <w:shd w:val="clear" w:color="auto" w:fill="FFFFFF"/>
         </w:rPr>
-        <w:lastRenderedPageBreak/>
         <w:t>Node.js is an open-source, cross-platform, back-end JavaScript runtime environment that runs on the Chrome V8 engine and executes JavaScript code outside a web browser.</w:t>
       </w:r>
     </w:p>
@@ -18989,6 +19064,7 @@
           <w:sz w:val="24"/>
           <w:szCs w:val="32"/>
         </w:rPr>
+        <w:lastRenderedPageBreak/>
         <w:t>Express JS</w:t>
       </w:r>
     </w:p>
@@ -19834,7 +19910,7 @@
       </w:pPr>
     </w:p>
     <w:sectPr>
-      <w:footerReference w:type="default" r:id="rId12"/>
+      <w:footerReference w:type="default" r:id="rId14"/>
       <w:pgSz w:w="11907" w:h="16839" w:code="9"/>
       <w:pgMar w:top="1440" w:right="1440" w:bottom="1440" w:left="1440" w:header="720" w:footer="720" w:gutter="284"/>
       <w:cols w:space="720"/>
@@ -19938,7 +20014,7 @@
           <w:rPr>
             <w:noProof/>
           </w:rPr>
-          <w:t>9</w:t>
+          <w:t>8</w:t>
         </w:r>
         <w:r>
           <w:rPr>
@@ -22018,6 +22094,119 @@
     </w:lvl>
   </w:abstractNum>
   <w:abstractNum w:abstractNumId="18" w15:restartNumberingAfterBreak="0">
+    <w:nsid w:val="3EA33B3E"/>
+    <w:multiLevelType w:val="hybridMultilevel"/>
+    <w:tmpl w:val="1E6EE016"/>
+    <w:lvl w:ilvl="0" w:tplc="0409000D">
+      <w:start w:val="1"/>
+      <w:numFmt w:val="bullet"/>
+      <w:lvlText w:val=""/>
+      <w:lvlJc w:val="left"/>
+      <w:pPr>
+        <w:ind w:left="1440" w:hanging="360"/>
+      </w:pPr>
+      <w:rPr>
+        <w:rFonts w:ascii="Wingdings" w:hAnsi="Wingdings" w:hint="default"/>
+      </w:rPr>
+    </w:lvl>
+    <w:lvl w:ilvl="1" w:tplc="04090003" w:tentative="1">
+      <w:start w:val="1"/>
+      <w:numFmt w:val="bullet"/>
+      <w:lvlText w:val="o"/>
+      <w:lvlJc w:val="left"/>
+      <w:pPr>
+        <w:ind w:left="2160" w:hanging="360"/>
+      </w:pPr>
+      <w:rPr>
+        <w:rFonts w:ascii="Courier New" w:hAnsi="Courier New" w:cs="Courier New" w:hint="default"/>
+      </w:rPr>
+    </w:lvl>
+    <w:lvl w:ilvl="2" w:tplc="04090005" w:tentative="1">
+      <w:start w:val="1"/>
+      <w:numFmt w:val="bullet"/>
+      <w:lvlText w:val=""/>
+      <w:lvlJc w:val="left"/>
+      <w:pPr>
+        <w:ind w:left="2880" w:hanging="360"/>
+      </w:pPr>
+      <w:rPr>
+        <w:rFonts w:ascii="Wingdings" w:hAnsi="Wingdings" w:hint="default"/>
+      </w:rPr>
+    </w:lvl>
+    <w:lvl w:ilvl="3" w:tplc="04090001" w:tentative="1">
+      <w:start w:val="1"/>
+      <w:numFmt w:val="bullet"/>
+      <w:lvlText w:val=""/>
+      <w:lvlJc w:val="left"/>
+      <w:pPr>
+        <w:ind w:left="3600" w:hanging="360"/>
+      </w:pPr>
+      <w:rPr>
+        <w:rFonts w:ascii="Symbol" w:hAnsi="Symbol" w:hint="default"/>
+      </w:rPr>
+    </w:lvl>
+    <w:lvl w:ilvl="4" w:tplc="04090003" w:tentative="1">
+      <w:start w:val="1"/>
+      <w:numFmt w:val="bullet"/>
+      <w:lvlText w:val="o"/>
+      <w:lvlJc w:val="left"/>
+      <w:pPr>
+        <w:ind w:left="4320" w:hanging="360"/>
+      </w:pPr>
+      <w:rPr>
+        <w:rFonts w:ascii="Courier New" w:hAnsi="Courier New" w:cs="Courier New" w:hint="default"/>
+      </w:rPr>
+    </w:lvl>
+    <w:lvl w:ilvl="5" w:tplc="04090005" w:tentative="1">
+      <w:start w:val="1"/>
+      <w:numFmt w:val="bullet"/>
+      <w:lvlText w:val=""/>
+      <w:lvlJc w:val="left"/>
+      <w:pPr>
+        <w:ind w:left="5040" w:hanging="360"/>
+      </w:pPr>
+      <w:rPr>
+        <w:rFonts w:ascii="Wingdings" w:hAnsi="Wingdings" w:hint="default"/>
+      </w:rPr>
+    </w:lvl>
+    <w:lvl w:ilvl="6" w:tplc="04090001" w:tentative="1">
+      <w:start w:val="1"/>
+      <w:numFmt w:val="bullet"/>
+      <w:lvlText w:val=""/>
+      <w:lvlJc w:val="left"/>
+      <w:pPr>
+        <w:ind w:left="5760" w:hanging="360"/>
+      </w:pPr>
+      <w:rPr>
+        <w:rFonts w:ascii="Symbol" w:hAnsi="Symbol" w:hint="default"/>
+      </w:rPr>
+    </w:lvl>
+    <w:lvl w:ilvl="7" w:tplc="04090003" w:tentative="1">
+      <w:start w:val="1"/>
+      <w:numFmt w:val="bullet"/>
+      <w:lvlText w:val="o"/>
+      <w:lvlJc w:val="left"/>
+      <w:pPr>
+        <w:ind w:left="6480" w:hanging="360"/>
+      </w:pPr>
+      <w:rPr>
+        <w:rFonts w:ascii="Courier New" w:hAnsi="Courier New" w:cs="Courier New" w:hint="default"/>
+      </w:rPr>
+    </w:lvl>
+    <w:lvl w:ilvl="8" w:tplc="04090005" w:tentative="1">
+      <w:start w:val="1"/>
+      <w:numFmt w:val="bullet"/>
+      <w:lvlText w:val=""/>
+      <w:lvlJc w:val="left"/>
+      <w:pPr>
+        <w:ind w:left="7200" w:hanging="360"/>
+      </w:pPr>
+      <w:rPr>
+        <w:rFonts w:ascii="Wingdings" w:hAnsi="Wingdings" w:hint="default"/>
+      </w:rPr>
+    </w:lvl>
+  </w:abstractNum>
+  <w:abstractNum w:abstractNumId="19" w15:restartNumberingAfterBreak="0">
     <w:nsid w:val="3EB60149"/>
     <w:multiLevelType w:val="hybridMultilevel"/>
     <w:tmpl w:val="F738EB62"/>
@@ -22130,7 +22319,7 @@
       </w:rPr>
     </w:lvl>
   </w:abstractNum>
-  <w:abstractNum w:abstractNumId="19" w15:restartNumberingAfterBreak="0">
+  <w:abstractNum w:abstractNumId="20" w15:restartNumberingAfterBreak="0">
     <w:nsid w:val="3FFA1BE5"/>
     <w:multiLevelType w:val="hybridMultilevel"/>
     <w:tmpl w:val="B4F49552"/>
@@ -22243,7 +22432,7 @@
       </w:rPr>
     </w:lvl>
   </w:abstractNum>
-  <w:abstractNum w:abstractNumId="20" w15:restartNumberingAfterBreak="0">
+  <w:abstractNum w:abstractNumId="21" w15:restartNumberingAfterBreak="0">
     <w:nsid w:val="4350191F"/>
     <w:multiLevelType w:val="multilevel"/>
     <w:tmpl w:val="C58E5D94"/>
@@ -22383,7 +22572,7 @@
       </w:rPr>
     </w:lvl>
   </w:abstractNum>
-  <w:abstractNum w:abstractNumId="21" w15:restartNumberingAfterBreak="0">
+  <w:abstractNum w:abstractNumId="22" w15:restartNumberingAfterBreak="0">
     <w:nsid w:val="57C4385C"/>
     <w:multiLevelType w:val="hybridMultilevel"/>
     <w:tmpl w:val="22627DBC"/>
@@ -22496,7 +22685,7 @@
       </w:rPr>
     </w:lvl>
   </w:abstractNum>
-  <w:abstractNum w:abstractNumId="22" w15:restartNumberingAfterBreak="0">
+  <w:abstractNum w:abstractNumId="23" w15:restartNumberingAfterBreak="0">
     <w:nsid w:val="59CB04E0"/>
     <w:multiLevelType w:val="multilevel"/>
     <w:tmpl w:val="23387C0A"/>
@@ -22618,7 +22807,7 @@
       </w:pPr>
     </w:lvl>
   </w:abstractNum>
-  <w:abstractNum w:abstractNumId="23" w15:restartNumberingAfterBreak="0">
+  <w:abstractNum w:abstractNumId="24" w15:restartNumberingAfterBreak="0">
     <w:nsid w:val="5A84552C"/>
     <w:multiLevelType w:val="hybridMultilevel"/>
     <w:tmpl w:val="03F63738"/>
@@ -22734,7 +22923,7 @@
       </w:pPr>
     </w:lvl>
   </w:abstractNum>
-  <w:abstractNum w:abstractNumId="24" w15:restartNumberingAfterBreak="0">
+  <w:abstractNum w:abstractNumId="25" w15:restartNumberingAfterBreak="0">
     <w:nsid w:val="5D58562A"/>
     <w:multiLevelType w:val="hybridMultilevel"/>
     <w:tmpl w:val="AF3655CC"/>
@@ -22847,7 +23036,7 @@
       </w:rPr>
     </w:lvl>
   </w:abstractNum>
-  <w:abstractNum w:abstractNumId="25" w15:restartNumberingAfterBreak="0">
+  <w:abstractNum w:abstractNumId="26" w15:restartNumberingAfterBreak="0">
     <w:nsid w:val="5F7B3091"/>
     <w:multiLevelType w:val="hybridMultilevel"/>
     <w:tmpl w:val="D8DC1FBE"/>
@@ -22960,7 +23149,7 @@
       </w:rPr>
     </w:lvl>
   </w:abstractNum>
-  <w:abstractNum w:abstractNumId="26" w15:restartNumberingAfterBreak="0">
+  <w:abstractNum w:abstractNumId="27" w15:restartNumberingAfterBreak="0">
     <w:nsid w:val="60A13E5B"/>
     <w:multiLevelType w:val="hybridMultilevel"/>
     <w:tmpl w:val="D0B2CDC2"/>
@@ -23073,7 +23262,7 @@
       </w:rPr>
     </w:lvl>
   </w:abstractNum>
-  <w:abstractNum w:abstractNumId="27" w15:restartNumberingAfterBreak="0">
+  <w:abstractNum w:abstractNumId="28" w15:restartNumberingAfterBreak="0">
     <w:nsid w:val="641663B9"/>
     <w:multiLevelType w:val="hybridMultilevel"/>
     <w:tmpl w:val="CD524BD6"/>
@@ -23186,7 +23375,7 @@
       </w:rPr>
     </w:lvl>
   </w:abstractNum>
-  <w:abstractNum w:abstractNumId="28" w15:restartNumberingAfterBreak="0">
+  <w:abstractNum w:abstractNumId="29" w15:restartNumberingAfterBreak="0">
     <w:nsid w:val="667E3B73"/>
     <w:multiLevelType w:val="hybridMultilevel"/>
     <w:tmpl w:val="C0865FD8"/>
@@ -23299,7 +23488,7 @@
       </w:rPr>
     </w:lvl>
   </w:abstractNum>
-  <w:abstractNum w:abstractNumId="29" w15:restartNumberingAfterBreak="0">
+  <w:abstractNum w:abstractNumId="30" w15:restartNumberingAfterBreak="0">
     <w:nsid w:val="6BEA4C4D"/>
     <w:multiLevelType w:val="hybridMultilevel"/>
     <w:tmpl w:val="5FFCB7C4"/>
@@ -23440,7 +23629,7 @@
       </w:rPr>
     </w:lvl>
   </w:abstractNum>
-  <w:abstractNum w:abstractNumId="30" w15:restartNumberingAfterBreak="0">
+  <w:abstractNum w:abstractNumId="31" w15:restartNumberingAfterBreak="0">
     <w:nsid w:val="6CE7238F"/>
     <w:multiLevelType w:val="hybridMultilevel"/>
     <w:tmpl w:val="D45EBB36"/>
@@ -23556,7 +23745,7 @@
       </w:pPr>
     </w:lvl>
   </w:abstractNum>
-  <w:abstractNum w:abstractNumId="31" w15:restartNumberingAfterBreak="0">
+  <w:abstractNum w:abstractNumId="32" w15:restartNumberingAfterBreak="0">
     <w:nsid w:val="6E0A4970"/>
     <w:multiLevelType w:val="hybridMultilevel"/>
     <w:tmpl w:val="C886675A"/>
@@ -23672,7 +23861,7 @@
       </w:pPr>
     </w:lvl>
   </w:abstractNum>
-  <w:abstractNum w:abstractNumId="32" w15:restartNumberingAfterBreak="0">
+  <w:abstractNum w:abstractNumId="33" w15:restartNumberingAfterBreak="0">
     <w:nsid w:val="6EBE4D3D"/>
     <w:multiLevelType w:val="multilevel"/>
     <w:tmpl w:val="0409001F"/>
@@ -23758,7 +23947,7 @@
       </w:pPr>
     </w:lvl>
   </w:abstractNum>
-  <w:abstractNum w:abstractNumId="33" w15:restartNumberingAfterBreak="0">
+  <w:abstractNum w:abstractNumId="34" w15:restartNumberingAfterBreak="0">
     <w:nsid w:val="6EDF1F6E"/>
     <w:multiLevelType w:val="hybridMultilevel"/>
     <w:tmpl w:val="FB92AAB4"/>
@@ -23874,7 +24063,7 @@
       </w:pPr>
     </w:lvl>
   </w:abstractNum>
-  <w:abstractNum w:abstractNumId="34" w15:restartNumberingAfterBreak="0">
+  <w:abstractNum w:abstractNumId="35" w15:restartNumberingAfterBreak="0">
     <w:nsid w:val="721A12E0"/>
     <w:multiLevelType w:val="hybridMultilevel"/>
     <w:tmpl w:val="AD1CAEE0"/>
@@ -24014,7 +24203,7 @@
       </w:rPr>
     </w:lvl>
   </w:abstractNum>
-  <w:abstractNum w:abstractNumId="35" w15:restartNumberingAfterBreak="0">
+  <w:abstractNum w:abstractNumId="36" w15:restartNumberingAfterBreak="0">
     <w:nsid w:val="766960AA"/>
     <w:multiLevelType w:val="multilevel"/>
     <w:tmpl w:val="470E548A"/>
@@ -24154,7 +24343,7 @@
       </w:rPr>
     </w:lvl>
   </w:abstractNum>
-  <w:abstractNum w:abstractNumId="36" w15:restartNumberingAfterBreak="0">
+  <w:abstractNum w:abstractNumId="37" w15:restartNumberingAfterBreak="0">
     <w:nsid w:val="76A72FC3"/>
     <w:multiLevelType w:val="hybridMultilevel"/>
     <w:tmpl w:val="2F02C6FA"/>
@@ -24270,7 +24459,7 @@
       </w:pPr>
     </w:lvl>
   </w:abstractNum>
-  <w:abstractNum w:abstractNumId="37" w15:restartNumberingAfterBreak="0">
+  <w:abstractNum w:abstractNumId="38" w15:restartNumberingAfterBreak="0">
     <w:nsid w:val="79977443"/>
     <w:multiLevelType w:val="hybridMultilevel"/>
     <w:tmpl w:val="FD5EC554"/>
@@ -24383,10 +24572,10 @@
       </w:rPr>
     </w:lvl>
   </w:abstractNum>
-  <w:abstractNum w:abstractNumId="38" w15:restartNumberingAfterBreak="0">
+  <w:abstractNum w:abstractNumId="39" w15:restartNumberingAfterBreak="0">
     <w:nsid w:val="7FD44AC4"/>
     <w:multiLevelType w:val="hybridMultilevel"/>
-    <w:tmpl w:val="F64C62CE"/>
+    <w:tmpl w:val="C0B8EDFE"/>
     <w:lvl w:ilvl="0" w:tplc="0409000D">
       <w:start w:val="1"/>
       <w:numFmt w:val="bullet"/>
@@ -24497,19 +24686,19 @@
     </w:lvl>
   </w:abstractNum>
   <w:num w:numId="1">
-    <w:abstractNumId w:val="35"/>
+    <w:abstractNumId w:val="36"/>
   </w:num>
   <w:num w:numId="2">
-    <w:abstractNumId w:val="20"/>
+    <w:abstractNumId w:val="21"/>
   </w:num>
   <w:num w:numId="3">
-    <w:abstractNumId w:val="34"/>
+    <w:abstractNumId w:val="35"/>
   </w:num>
   <w:num w:numId="4">
     <w:abstractNumId w:val="8"/>
   </w:num>
   <w:num w:numId="5">
-    <w:abstractNumId w:val="36"/>
+    <w:abstractNumId w:val="37"/>
   </w:num>
   <w:num w:numId="6">
     <w:abstractNumId w:val="6"/>
@@ -24524,37 +24713,37 @@
     <w:abstractNumId w:val="4"/>
   </w:num>
   <w:num w:numId="10">
-    <w:abstractNumId w:val="23"/>
+    <w:abstractNumId w:val="24"/>
   </w:num>
   <w:num w:numId="11">
-    <w:abstractNumId w:val="31"/>
+    <w:abstractNumId w:val="32"/>
   </w:num>
   <w:num w:numId="12">
-    <w:abstractNumId w:val="22"/>
+    <w:abstractNumId w:val="23"/>
   </w:num>
   <w:num w:numId="13">
     <w:abstractNumId w:val="1"/>
   </w:num>
   <w:num w:numId="14">
-    <w:abstractNumId w:val="29"/>
+    <w:abstractNumId w:val="30"/>
   </w:num>
   <w:num w:numId="15">
     <w:abstractNumId w:val="5"/>
   </w:num>
   <w:num w:numId="16">
-    <w:abstractNumId w:val="30"/>
+    <w:abstractNumId w:val="31"/>
   </w:num>
   <w:num w:numId="17">
     <w:abstractNumId w:val="9"/>
   </w:num>
   <w:num w:numId="18">
-    <w:abstractNumId w:val="32"/>
+    <w:abstractNumId w:val="33"/>
   </w:num>
   <w:num w:numId="19">
     <w:abstractNumId w:val="12"/>
   </w:num>
   <w:num w:numId="20">
-    <w:abstractNumId w:val="33"/>
+    <w:abstractNumId w:val="34"/>
   </w:num>
   <w:num w:numId="21">
     <w:abstractNumId w:val="16"/>
@@ -24563,7 +24752,7 @@
     <w:abstractNumId w:val="14"/>
   </w:num>
   <w:num w:numId="23">
-    <w:abstractNumId w:val="37"/>
+    <w:abstractNumId w:val="38"/>
   </w:num>
   <w:num w:numId="24">
     <w:abstractNumId w:val="10"/>
@@ -24572,25 +24761,25 @@
     <w:abstractNumId w:val="11"/>
   </w:num>
   <w:num w:numId="26">
-    <w:abstractNumId w:val="19"/>
+    <w:abstractNumId w:val="20"/>
   </w:num>
   <w:num w:numId="27">
     <w:abstractNumId w:val="3"/>
   </w:num>
   <w:num w:numId="28">
-    <w:abstractNumId w:val="21"/>
+    <w:abstractNumId w:val="22"/>
   </w:num>
   <w:num w:numId="29">
-    <w:abstractNumId w:val="27"/>
+    <w:abstractNumId w:val="28"/>
   </w:num>
   <w:num w:numId="30">
-    <w:abstractNumId w:val="28"/>
+    <w:abstractNumId w:val="29"/>
   </w:num>
   <w:num w:numId="31">
     <w:abstractNumId w:val="15"/>
   </w:num>
   <w:num w:numId="32">
-    <w:abstractNumId w:val="38"/>
+    <w:abstractNumId w:val="39"/>
   </w:num>
   <w:num w:numId="33">
     <w:abstractNumId w:val="13"/>
@@ -24599,19 +24788,22 @@
     <w:abstractNumId w:val="17"/>
   </w:num>
   <w:num w:numId="35">
-    <w:abstractNumId w:val="18"/>
+    <w:abstractNumId w:val="19"/>
   </w:num>
   <w:num w:numId="36">
-    <w:abstractNumId w:val="24"/>
+    <w:abstractNumId w:val="25"/>
   </w:num>
   <w:num w:numId="37">
     <w:abstractNumId w:val="2"/>
   </w:num>
   <w:num w:numId="38">
+    <w:abstractNumId w:val="27"/>
+  </w:num>
+  <w:num w:numId="39">
     <w:abstractNumId w:val="26"/>
   </w:num>
-  <w:num w:numId="39">
-    <w:abstractNumId w:val="25"/>
+  <w:num w:numId="40">
+    <w:abstractNumId w:val="18"/>
   </w:num>
 </w:numbering>
 </file>
@@ -26144,7 +26336,7 @@
 </file>
 
 <file path=customXml/itemProps1.xml><?xml version="1.0" encoding="utf-8"?>
-<ds:datastoreItem xmlns:ds="http://schemas.openxmlformats.org/officeDocument/2006/customXml" ds:itemID="{F55BB271-255D-4B25-B0A4-E802464A9E1B}">
+<ds:datastoreItem xmlns:ds="http://schemas.openxmlformats.org/officeDocument/2006/customXml" ds:itemID="{B720A77D-976E-4789-B505-99B7F7C3F3B7}">
   <ds:schemaRefs>
     <ds:schemaRef ds:uri="http://schemas.openxmlformats.org/officeDocument/2006/bibliography"/>
   </ds:schemaRefs>

</xml_diff>

<commit_message>
updaing the system architechture
</commit_message>
<xml_diff>
--- a/FYP Purposal Version-2.docx
+++ b/FYP Purposal Version-2.docx
@@ -413,7 +413,7 @@
           <w:noProof/>
           <w:sz w:val="24"/>
         </w:rPr>
-        <w:t>13 February 2021</w:t>
+        <w:t>18 February 2021</w:t>
       </w:r>
       <w:r>
         <w:rPr>
@@ -4312,8 +4312,6 @@
         </w:rPr>
         <w:t xml:space="preserve"> and</w:t>
       </w:r>
-      <w:bookmarkStart w:id="6" w:name="_GoBack"/>
-      <w:bookmarkEnd w:id="6"/>
       <w:r>
         <w:rPr>
           <w:color w:val="000000" w:themeColor="text1"/>
@@ -5624,9 +5622,9 @@
         </w:rPr>
         <w:drawing>
           <wp:inline distT="0" distB="0" distL="0" distR="0">
-            <wp:extent cx="6161405" cy="3324225"/>
+            <wp:extent cx="5551805" cy="2524125"/>
             <wp:effectExtent l="0" t="0" r="0" b="9525"/>
-            <wp:docPr id="3" name="Picture 3"/>
+            <wp:docPr id="5" name="Picture 5"/>
             <wp:cNvGraphicFramePr>
               <a:graphicFrameLocks xmlns:a="http://schemas.openxmlformats.org/drawingml/2006/main" noChangeAspect="1"/>
             </wp:cNvGraphicFramePr>
@@ -5634,7 +5632,7 @@
               <a:graphicData uri="http://schemas.openxmlformats.org/drawingml/2006/picture">
                 <pic:pic xmlns:pic="http://schemas.openxmlformats.org/drawingml/2006/picture">
                   <pic:nvPicPr>
-                    <pic:cNvPr id="3" name="Capture.PNG"/>
+                    <pic:cNvPr id="5" name="WhatsApp Image 2021-02-18 at 9.34.32 AM.jpeg"/>
                     <pic:cNvPicPr/>
                   </pic:nvPicPr>
                   <pic:blipFill>
@@ -5652,7 +5650,7 @@
                   <pic:spPr>
                     <a:xfrm>
                       <a:off x="0" y="0"/>
-                      <a:ext cx="6161405" cy="3324225"/>
+                      <a:ext cx="5551805" cy="2524125"/>
                     </a:xfrm>
                     <a:prstGeom prst="rect">
                       <a:avLst/>
@@ -5680,6 +5678,8 @@
           <w:szCs w:val="32"/>
         </w:rPr>
       </w:pPr>
+      <w:bookmarkStart w:id="6" w:name="_GoBack"/>
+      <w:bookmarkEnd w:id="6"/>
     </w:p>
     <w:p>
       <w:pPr>
@@ -5905,7 +5905,6 @@
           <w:sz w:val="32"/>
           <w:szCs w:val="32"/>
         </w:rPr>
-        <w:lastRenderedPageBreak/>
         <w:t>Individual Tasks</w:t>
       </w:r>
     </w:p>
@@ -8988,7 +8987,6 @@
           <w:sz w:val="32"/>
           <w:szCs w:val="32"/>
         </w:rPr>
-        <w:lastRenderedPageBreak/>
         <w:t>Gantt chart</w:t>
       </w:r>
     </w:p>
@@ -9074,6 +9072,7 @@
                 <w:sz w:val="32"/>
                 <w:szCs w:val="32"/>
               </w:rPr>
+              <w:lastRenderedPageBreak/>
               <w:t>Task Description</w:t>
             </w:r>
           </w:p>
@@ -18343,7 +18342,6 @@
           <w:sz w:val="32"/>
           <w:szCs w:val="32"/>
         </w:rPr>
-        <w:lastRenderedPageBreak/>
         <w:t>Future Work</w:t>
       </w:r>
     </w:p>
@@ -18366,6 +18364,7 @@
           <w:color w:val="000000" w:themeColor="text1"/>
           <w:sz w:val="24"/>
         </w:rPr>
+        <w:lastRenderedPageBreak/>
         <w:t>To make this application more useful and attractive for the people to use it and get benefit from it, following are some points that are in our mind to include in this application in future:</w:t>
       </w:r>
     </w:p>
@@ -18939,16 +18938,7 @@
           <w:sz w:val="24"/>
           <w:shd w:val="clear" w:color="auto" w:fill="FFFFFF"/>
         </w:rPr>
-        <w:t xml:space="preserve">Facebook and a community of individual developers and companies </w:t>
-      </w:r>
-      <w:r>
-        <w:rPr>
-          <w:color w:val="000000" w:themeColor="text1"/>
-          <w:sz w:val="24"/>
-          <w:shd w:val="clear" w:color="auto" w:fill="FFFFFF"/>
-        </w:rPr>
-        <w:lastRenderedPageBreak/>
-        <w:t>maintain it</w:t>
+        <w:t>Facebook and a community of individual developers and companies maintain it</w:t>
       </w:r>
       <w:r>
         <w:rPr>
@@ -19010,6 +19000,7 @@
           <w:sz w:val="24"/>
           <w:shd w:val="clear" w:color="auto" w:fill="FFFFFF"/>
         </w:rPr>
+        <w:lastRenderedPageBreak/>
         <w:t>Node.js is an open-source, cross-platform, back-end JavaScript runtime environment that runs on the Chrome V8 engine and executes JavaScript code outside a web browser.</w:t>
       </w:r>
     </w:p>
@@ -19468,7 +19459,6 @@
           <w:sz w:val="28"/>
           <w:szCs w:val="22"/>
         </w:rPr>
-        <w:lastRenderedPageBreak/>
         <w:t>Appendix A</w:t>
       </w:r>
     </w:p>
@@ -19817,7 +19807,7 @@
           <w:rPr>
             <w:noProof/>
           </w:rPr>
-          <w:t>6</w:t>
+          <w:t>14</w:t>
         </w:r>
         <w:r>
           <w:rPr>
@@ -26139,7 +26129,7 @@
 </file>
 
 <file path=customXml/itemProps1.xml><?xml version="1.0" encoding="utf-8"?>
-<ds:datastoreItem xmlns:ds="http://schemas.openxmlformats.org/officeDocument/2006/customXml" ds:itemID="{D8B812C3-46FF-4855-9FB4-9F14DE6658A8}">
+<ds:datastoreItem xmlns:ds="http://schemas.openxmlformats.org/officeDocument/2006/customXml" ds:itemID="{533AED65-A9E4-46C1-BEA6-16ADE71FFAC8}">
   <ds:schemaRefs>
     <ds:schemaRef ds:uri="http://schemas.openxmlformats.org/officeDocument/2006/bibliography"/>
   </ds:schemaRefs>

</xml_diff>

<commit_message>
removing the pliagarism from purposal
</commit_message>
<xml_diff>
--- a/FYP Purposal Version-2.docx
+++ b/FYP Purposal Version-2.docx
@@ -4,2896 +4,418 @@
   <w:body>
     <w:p>
       <w:pPr>
-        <w:pStyle w:val="Title"/>
-        <w:rPr>
-          <w:rFonts w:ascii="Times New Roman" w:hAnsi="Times New Roman"/>
-        </w:rPr>
-      </w:pPr>
-      <w:r>
-        <w:rPr>
-          <w:rFonts w:ascii="Times New Roman" w:hAnsi="Times New Roman"/>
-        </w:rPr>
-        <w:fldChar w:fldCharType="begin"/>
-      </w:r>
-      <w:r>
-        <w:rPr>
-          <w:rFonts w:ascii="Times New Roman" w:hAnsi="Times New Roman"/>
-        </w:rPr>
-        <w:instrText xml:space="preserve"> ASK ReportTitle "Please enter your report/project title." \* MERGEFORMAT </w:instrText>
-      </w:r>
-      <w:r>
-        <w:rPr>
-          <w:rFonts w:ascii="Times New Roman" w:hAnsi="Times New Roman"/>
-        </w:rPr>
-        <w:fldChar w:fldCharType="separate"/>
-      </w:r>
-      <w:bookmarkStart w:id="0" w:name="ReportTitle"/>
-      <w:r>
-        <w:rPr>
-          <w:rFonts w:ascii="Times New Roman" w:hAnsi="Times New Roman"/>
-        </w:rPr>
-        <w:t>Style Guidelines for Final Year Project Reports</w:t>
-      </w:r>
-      <w:bookmarkEnd w:id="0"/>
-      <w:r>
-        <w:rPr>
-          <w:rFonts w:ascii="Times New Roman" w:hAnsi="Times New Roman"/>
-        </w:rPr>
-        <w:fldChar w:fldCharType="end"/>
-      </w:r>
-      <w:r>
-        <w:rPr>
-          <w:rFonts w:ascii="Times New Roman" w:hAnsi="Times New Roman"/>
-        </w:rPr>
-        <w:t>Recommendation System</w:t>
+        <w:spacing w:after="120" w:line="360" w:lineRule="auto"/>
+        <w:ind w:right="-329"/>
+        <w:rPr>
+          <w:color w:val="000000" w:themeColor="text1"/>
+          <w:sz w:val="24"/>
+          <w:lang w:val="en-US"/>
+        </w:rPr>
+      </w:pPr>
+      <w:bookmarkStart w:id="0" w:name="_Toc22034053"/>
+      <w:bookmarkStart w:id="1" w:name="_Toc22034087"/>
+      <w:r>
+        <w:rPr>
+          <w:b/>
+          <w:color w:val="000000" w:themeColor="text1"/>
+          <w:sz w:val="32"/>
+          <w:szCs w:val="32"/>
+        </w:rPr>
+        <w:t xml:space="preserve">Abstract  </w:t>
       </w:r>
     </w:p>
     <w:p>
       <w:pPr>
-        <w:pStyle w:val="Subtitle"/>
-        <w:rPr>
-          <w:rFonts w:ascii="Times New Roman" w:hAnsi="Times New Roman"/>
-        </w:rPr>
-      </w:pPr>
-      <w:r>
-        <w:rPr>
-          <w:rFonts w:ascii="Times New Roman" w:hAnsi="Times New Roman"/>
-        </w:rPr>
-        <w:t>Final Year Project</w:t>
-      </w:r>
-      <w:r>
-        <w:rPr>
-          <w:rFonts w:ascii="Times New Roman" w:hAnsi="Times New Roman"/>
-        </w:rPr>
-        <w:t xml:space="preserve"> Proposal</w:t>
+        <w:spacing w:line="360" w:lineRule="auto"/>
+        <w:ind w:firstLine="720"/>
+        <w:rPr>
+          <w:color w:val="000000" w:themeColor="text1"/>
+          <w:sz w:val="24"/>
+        </w:rPr>
+      </w:pPr>
+      <w:r>
+        <w:rPr>
+          <w:color w:val="000000" w:themeColor="text1"/>
+          <w:sz w:val="24"/>
+        </w:rPr>
+        <w:t xml:space="preserve">Our project is a generic recommendation system, which will be varying and adopting in the environment with the passage of time. In this project, our aim is to provide an online recommendation system service, which people can use to make their experience a lot better on contrary to their experience with some other service like Google. To find a correct, </w:t>
+      </w:r>
+      <w:r>
+        <w:rPr>
+          <w:color w:val="000000" w:themeColor="text1"/>
+          <w:sz w:val="24"/>
+        </w:rPr>
+        <w:t xml:space="preserve">low budget orientated and location friendly </w:t>
+      </w:r>
+      <w:r>
+        <w:rPr>
+          <w:color w:val="000000" w:themeColor="text1"/>
+          <w:sz w:val="24"/>
+        </w:rPr>
+        <w:t xml:space="preserve">service is very important and </w:t>
+      </w:r>
+      <w:r>
+        <w:rPr>
+          <w:color w:val="000000" w:themeColor="text1"/>
+          <w:sz w:val="24"/>
+        </w:rPr>
+        <w:t xml:space="preserve">required </w:t>
+      </w:r>
+      <w:r>
+        <w:rPr>
+          <w:color w:val="000000" w:themeColor="text1"/>
+          <w:sz w:val="24"/>
+        </w:rPr>
+        <w:t xml:space="preserve">for users </w:t>
+      </w:r>
+      <w:r>
+        <w:rPr>
+          <w:color w:val="000000" w:themeColor="text1"/>
+          <w:sz w:val="24"/>
+        </w:rPr>
+        <w:t xml:space="preserve">but it’s not a cake walk today </w:t>
+      </w:r>
+      <w:r>
+        <w:rPr>
+          <w:color w:val="000000" w:themeColor="text1"/>
+          <w:sz w:val="24"/>
+        </w:rPr>
+        <w:t xml:space="preserve">as there are </w:t>
+      </w:r>
+      <w:r>
+        <w:rPr>
+          <w:color w:val="000000" w:themeColor="text1"/>
+          <w:sz w:val="24"/>
+        </w:rPr>
+        <w:t>plenty</w:t>
+      </w:r>
+      <w:r>
+        <w:rPr>
+          <w:color w:val="000000" w:themeColor="text1"/>
+          <w:sz w:val="24"/>
+        </w:rPr>
+        <w:t xml:space="preserve"> of sources which are not among those which can be reliable.</w:t>
       </w:r>
     </w:p>
     <w:p>
       <w:pPr>
-        <w:pStyle w:val="Subtitle"/>
-        <w:rPr>
-          <w:rFonts w:ascii="Times New Roman" w:hAnsi="Times New Roman"/>
-          <w:caps/>
-        </w:rPr>
-      </w:pPr>
-      <w:r>
-        <w:rPr>
-          <w:rFonts w:ascii="Times New Roman" w:hAnsi="Times New Roman"/>
-        </w:rPr>
-        <w:t>Session</w:t>
-      </w:r>
-      <w:r>
-        <w:rPr>
-          <w:rFonts w:ascii="Times New Roman" w:hAnsi="Times New Roman"/>
-          <w:caps/>
-        </w:rPr>
-        <w:t xml:space="preserve"> 20</w:t>
-      </w:r>
-      <w:r>
-        <w:rPr>
-          <w:rFonts w:ascii="Times New Roman" w:hAnsi="Times New Roman"/>
-          <w:caps/>
-        </w:rPr>
-        <w:t>18-2022</w:t>
+        <w:spacing w:line="360" w:lineRule="auto"/>
+        <w:ind w:firstLine="720"/>
+        <w:rPr>
+          <w:color w:val="000000" w:themeColor="text1"/>
+          <w:sz w:val="24"/>
+        </w:rPr>
+      </w:pPr>
+      <w:r>
+        <w:rPr>
+          <w:color w:val="000000" w:themeColor="text1"/>
+          <w:sz w:val="24"/>
+        </w:rPr>
+        <w:t xml:space="preserve"> </w:t>
+      </w:r>
+      <w:r>
+        <w:rPr>
+          <w:color w:val="000000" w:themeColor="text1"/>
+          <w:sz w:val="24"/>
+        </w:rPr>
+        <w:t>As of now,</w:t>
+      </w:r>
+      <w:r>
+        <w:rPr>
+          <w:color w:val="000000" w:themeColor="text1"/>
+          <w:sz w:val="24"/>
+        </w:rPr>
+        <w:t xml:space="preserve"> </w:t>
+      </w:r>
+      <w:r>
+        <w:rPr>
+          <w:color w:val="000000" w:themeColor="text1"/>
+          <w:sz w:val="24"/>
+        </w:rPr>
+        <w:t xml:space="preserve">lot of recommendation systems </w:t>
+      </w:r>
+      <w:r>
+        <w:rPr>
+          <w:color w:val="000000" w:themeColor="text1"/>
+          <w:sz w:val="24"/>
+        </w:rPr>
+        <w:t xml:space="preserve">are not </w:t>
+      </w:r>
+      <w:r>
+        <w:rPr>
+          <w:color w:val="000000" w:themeColor="text1"/>
+          <w:sz w:val="24"/>
+        </w:rPr>
+        <w:t xml:space="preserve">able to </w:t>
+      </w:r>
+      <w:r>
+        <w:rPr>
+          <w:color w:val="000000" w:themeColor="text1"/>
+          <w:sz w:val="24"/>
+        </w:rPr>
+        <w:t xml:space="preserve">suggest </w:t>
+      </w:r>
+      <w:r>
+        <w:rPr>
+          <w:color w:val="000000" w:themeColor="text1"/>
+          <w:sz w:val="24"/>
+        </w:rPr>
+        <w:t xml:space="preserve">users an appropriate place </w:t>
+      </w:r>
+      <w:r>
+        <w:rPr>
+          <w:color w:val="000000" w:themeColor="text1"/>
+          <w:sz w:val="24"/>
+        </w:rPr>
+        <w:t>that map</w:t>
+      </w:r>
+      <w:r>
+        <w:rPr>
+          <w:color w:val="000000" w:themeColor="text1"/>
+          <w:sz w:val="24"/>
+        </w:rPr>
+        <w:t xml:space="preserve"> their needs</w:t>
+      </w:r>
+      <w:r>
+        <w:rPr>
+          <w:color w:val="000000" w:themeColor="text1"/>
+          <w:sz w:val="24"/>
+        </w:rPr>
+        <w:t>. Information mismatch have a great negative</w:t>
+      </w:r>
+      <w:r>
+        <w:rPr>
+          <w:color w:val="000000" w:themeColor="text1"/>
+          <w:sz w:val="24"/>
+        </w:rPr>
+        <w:t xml:space="preserve"> impac</w:t>
+      </w:r>
+      <w:r>
+        <w:rPr>
+          <w:color w:val="000000" w:themeColor="text1"/>
+          <w:sz w:val="24"/>
+        </w:rPr>
+        <w:t>t on such recommendation system</w:t>
+      </w:r>
+      <w:r>
+        <w:rPr>
+          <w:color w:val="000000" w:themeColor="text1"/>
+          <w:sz w:val="24"/>
+        </w:rPr>
+        <w:t xml:space="preserve"> predictions</w:t>
+      </w:r>
+      <w:r>
+        <w:rPr>
+          <w:color w:val="000000" w:themeColor="text1"/>
+          <w:sz w:val="24"/>
+        </w:rPr>
+        <w:t xml:space="preserve">. </w:t>
+      </w:r>
+      <w:r>
+        <w:rPr>
+          <w:color w:val="000000" w:themeColor="text1"/>
+          <w:sz w:val="24"/>
+          <w:shd w:val="clear" w:color="auto" w:fill="FFFFFF"/>
+        </w:rPr>
+        <w:t xml:space="preserve">To make </w:t>
+      </w:r>
+      <w:r>
+        <w:rPr>
+          <w:bCs/>
+          <w:color w:val="000000" w:themeColor="text1"/>
+          <w:sz w:val="24"/>
+          <w:shd w:val="clear" w:color="auto" w:fill="FFFFFF"/>
+        </w:rPr>
+        <w:t>a customised</w:t>
+      </w:r>
+      <w:r>
+        <w:rPr>
+          <w:color w:val="000000" w:themeColor="text1"/>
+          <w:sz w:val="24"/>
+          <w:shd w:val="clear" w:color="auto" w:fill="FFFFFF"/>
+        </w:rPr>
+        <w:t xml:space="preserve"> </w:t>
+      </w:r>
+      <w:r>
+        <w:rPr>
+          <w:bCs/>
+          <w:color w:val="000000" w:themeColor="text1"/>
+          <w:sz w:val="24"/>
+          <w:shd w:val="clear" w:color="auto" w:fill="FFFFFF"/>
+        </w:rPr>
+        <w:t xml:space="preserve">recommended application </w:t>
+      </w:r>
+      <w:r>
+        <w:rPr>
+          <w:color w:val="000000" w:themeColor="text1"/>
+          <w:sz w:val="24"/>
+          <w:shd w:val="clear" w:color="auto" w:fill="FFFFFF"/>
+        </w:rPr>
+        <w:t xml:space="preserve">for </w:t>
+      </w:r>
+      <w:r>
+        <w:rPr>
+          <w:bCs/>
+          <w:color w:val="000000" w:themeColor="text1"/>
+          <w:sz w:val="24"/>
+          <w:shd w:val="clear" w:color="auto" w:fill="FFFFFF"/>
+        </w:rPr>
+        <w:t>imparting</w:t>
+      </w:r>
+      <w:r>
+        <w:rPr>
+          <w:color w:val="000000" w:themeColor="text1"/>
+          <w:sz w:val="24"/>
+          <w:shd w:val="clear" w:color="auto" w:fill="FFFFFF"/>
+        </w:rPr>
+        <w:t xml:space="preserve"> </w:t>
+      </w:r>
+      <w:r>
+        <w:rPr>
+          <w:bCs/>
+          <w:color w:val="000000" w:themeColor="text1"/>
+          <w:sz w:val="24"/>
+          <w:shd w:val="clear" w:color="auto" w:fill="FFFFFF"/>
+        </w:rPr>
+        <w:t>beneficial</w:t>
+      </w:r>
+      <w:r>
+        <w:rPr>
+          <w:color w:val="000000" w:themeColor="text1"/>
+          <w:sz w:val="24"/>
+          <w:shd w:val="clear" w:color="auto" w:fill="FFFFFF"/>
+        </w:rPr>
+        <w:t xml:space="preserve"> and </w:t>
+      </w:r>
+      <w:r>
+        <w:rPr>
+          <w:bCs/>
+          <w:color w:val="000000" w:themeColor="text1"/>
+          <w:sz w:val="24"/>
+          <w:shd w:val="clear" w:color="auto" w:fill="FFFFFF"/>
+        </w:rPr>
+        <w:t>powerful</w:t>
+      </w:r>
+      <w:r>
+        <w:rPr>
+          <w:color w:val="000000" w:themeColor="text1"/>
+          <w:sz w:val="24"/>
+          <w:shd w:val="clear" w:color="auto" w:fill="FFFFFF"/>
+        </w:rPr>
+        <w:t xml:space="preserve"> </w:t>
+      </w:r>
+      <w:r>
+        <w:rPr>
+          <w:bCs/>
+          <w:color w:val="000000" w:themeColor="text1"/>
+          <w:sz w:val="24"/>
+          <w:shd w:val="clear" w:color="auto" w:fill="FFFFFF"/>
+        </w:rPr>
+        <w:t>on line</w:t>
+      </w:r>
+      <w:r>
+        <w:rPr>
+          <w:color w:val="000000" w:themeColor="text1"/>
+          <w:sz w:val="24"/>
+          <w:shd w:val="clear" w:color="auto" w:fill="FFFFFF"/>
+        </w:rPr>
+        <w:t xml:space="preserve"> services, we </w:t>
+      </w:r>
+      <w:r>
+        <w:rPr>
+          <w:bCs/>
+          <w:color w:val="000000" w:themeColor="text1"/>
+          <w:sz w:val="24"/>
+          <w:shd w:val="clear" w:color="auto" w:fill="FFFFFF"/>
+        </w:rPr>
+        <w:t>want</w:t>
+      </w:r>
+      <w:r>
+        <w:rPr>
+          <w:color w:val="000000" w:themeColor="text1"/>
+          <w:sz w:val="24"/>
+          <w:shd w:val="clear" w:color="auto" w:fill="FFFFFF"/>
+        </w:rPr>
+        <w:t xml:space="preserve"> </w:t>
+      </w:r>
+      <w:r>
+        <w:rPr>
+          <w:bCs/>
+          <w:color w:val="000000" w:themeColor="text1"/>
+          <w:sz w:val="24"/>
+          <w:shd w:val="clear" w:color="auto" w:fill="FFFFFF"/>
+        </w:rPr>
+        <w:t>mass reviews</w:t>
+      </w:r>
+      <w:r>
+        <w:rPr>
+          <w:color w:val="000000" w:themeColor="text1"/>
+          <w:sz w:val="24"/>
+          <w:shd w:val="clear" w:color="auto" w:fill="FFFFFF"/>
+        </w:rPr>
+        <w:t xml:space="preserve"> and </w:t>
+      </w:r>
+      <w:r>
+        <w:rPr>
+          <w:bCs/>
+          <w:color w:val="000000" w:themeColor="text1"/>
+          <w:sz w:val="24"/>
+          <w:shd w:val="clear" w:color="auto" w:fill="FFFFFF"/>
+        </w:rPr>
+        <w:t>updated</w:t>
+      </w:r>
+      <w:r>
+        <w:rPr>
+          <w:color w:val="000000" w:themeColor="text1"/>
+          <w:sz w:val="24"/>
+          <w:shd w:val="clear" w:color="auto" w:fill="FFFFFF"/>
+        </w:rPr>
+        <w:t xml:space="preserve"> </w:t>
+      </w:r>
+      <w:r>
+        <w:rPr>
+          <w:bCs/>
+          <w:color w:val="000000" w:themeColor="text1"/>
+          <w:sz w:val="24"/>
+          <w:shd w:val="clear" w:color="auto" w:fill="FFFFFF"/>
+        </w:rPr>
+        <w:t>data</w:t>
+      </w:r>
+      <w:r>
+        <w:rPr>
+          <w:color w:val="000000" w:themeColor="text1"/>
+          <w:sz w:val="24"/>
+          <w:shd w:val="clear" w:color="auto" w:fill="FFFFFF"/>
+        </w:rPr>
+        <w:t xml:space="preserve"> from online databases</w:t>
+      </w:r>
+      <w:r>
+        <w:rPr>
+          <w:color w:val="333333"/>
+          <w:sz w:val="24"/>
+          <w:shd w:val="clear" w:color="auto" w:fill="FFFFFF"/>
+        </w:rPr>
+        <w:t>.</w:t>
       </w:r>
     </w:p>
     <w:p>
       <w:pPr>
-        <w:pStyle w:val="Author"/>
-        <w:rPr>
-          <w:rFonts w:ascii="Times New Roman" w:hAnsi="Times New Roman"/>
-        </w:rPr>
-      </w:pPr>
-      <w:r>
-        <w:rPr>
-          <w:rFonts w:ascii="Times New Roman" w:hAnsi="Times New Roman"/>
-        </w:rPr>
-        <w:fldChar w:fldCharType="begin"/>
-      </w:r>
-      <w:r>
-        <w:rPr>
-          <w:rFonts w:ascii="Times New Roman" w:hAnsi="Times New Roman"/>
-        </w:rPr>
-        <w:instrText xml:space="preserve"> ASK ReportAuthor "Please enter your full name." \* MERGEFORMAT </w:instrText>
-      </w:r>
-      <w:r>
-        <w:rPr>
-          <w:rFonts w:ascii="Times New Roman" w:hAnsi="Times New Roman"/>
-        </w:rPr>
-        <w:fldChar w:fldCharType="separate"/>
-      </w:r>
-      <w:bookmarkStart w:id="1" w:name="ReportAuthor"/>
-      <w:r>
-        <w:rPr>
-          <w:rFonts w:ascii="Times New Roman" w:hAnsi="Times New Roman"/>
-        </w:rPr>
-        <w:t>A 4th Year Student</w:t>
-      </w:r>
-      <w:bookmarkEnd w:id="1"/>
-      <w:r>
-        <w:rPr>
-          <w:rFonts w:ascii="Times New Roman" w:hAnsi="Times New Roman"/>
-        </w:rPr>
-        <w:fldChar w:fldCharType="end"/>
-      </w:r>
+        <w:pStyle w:val="NormalWeb"/>
+        <w:tabs>
+          <w:tab w:val="left" w:pos="90"/>
+        </w:tabs>
+        <w:spacing w:line="360" w:lineRule="auto"/>
+        <w:jc w:val="both"/>
+        <w:rPr>
+          <w:color w:val="000000" w:themeColor="text1"/>
+          <w:sz w:val="32"/>
+          <w:szCs w:val="32"/>
+          <w:lang w:val="en-IE"/>
+        </w:rPr>
+      </w:pPr>
     </w:p>
     <w:p>
       <w:pPr>
-        <w:pStyle w:val="BlockText"/>
-        <w:spacing w:before="120" w:after="120"/>
-        <w:ind w:left="1080" w:right="1080"/>
-        <w:rPr>
-          <w:sz w:val="28"/>
-        </w:rPr>
-      </w:pPr>
-    </w:p>
-    <w:p>
-      <w:pPr>
-        <w:pStyle w:val="BlockText"/>
-        <w:spacing w:before="120" w:after="120"/>
-        <w:ind w:left="1080" w:right="1080"/>
-        <w:rPr>
-          <w:sz w:val="28"/>
-        </w:rPr>
-      </w:pPr>
-      <w:r>
-        <w:rPr>
-          <w:sz w:val="28"/>
-        </w:rPr>
-        <w:t xml:space="preserve">A project submitted in partial fulfilment of the </w:t>
-      </w:r>
-    </w:p>
-    <w:p>
-      <w:pPr>
-        <w:pStyle w:val="BlockText"/>
-        <w:spacing w:before="120" w:after="120"/>
-        <w:ind w:left="1080" w:right="1080"/>
-        <w:rPr>
-          <w:sz w:val="28"/>
-        </w:rPr>
-      </w:pPr>
-      <w:r>
-        <w:rPr>
-          <w:sz w:val="28"/>
-          <w:szCs w:val="28"/>
-        </w:rPr>
-        <w:t>COMSATS</w:t>
-      </w:r>
-      <w:r>
-        <w:rPr>
-          <w:sz w:val="28"/>
-          <w:szCs w:val="28"/>
-        </w:rPr>
-        <w:t xml:space="preserve"> University </w:t>
-      </w:r>
-      <w:r>
-        <w:rPr>
-          <w:sz w:val="28"/>
-          <w:szCs w:val="28"/>
-        </w:rPr>
-        <w:t>Degree</w:t>
-      </w:r>
-    </w:p>
-    <w:p>
-      <w:pPr>
-        <w:pStyle w:val="BlockText"/>
-        <w:spacing w:before="120" w:after="120"/>
-        <w:ind w:left="1080" w:right="1080"/>
-        <w:rPr>
-          <w:sz w:val="28"/>
-        </w:rPr>
-      </w:pPr>
-      <w:r>
-        <w:rPr>
-          <w:sz w:val="28"/>
-        </w:rPr>
-        <w:t xml:space="preserve">of </w:t>
-      </w:r>
-    </w:p>
-    <w:p>
-      <w:pPr>
-        <w:pStyle w:val="BlockText"/>
-        <w:spacing w:before="120" w:after="120"/>
-        <w:ind w:left="1080" w:right="1080"/>
-        <w:rPr>
-          <w:sz w:val="28"/>
-        </w:rPr>
-      </w:pPr>
-      <w:r>
-        <w:rPr>
-          <w:sz w:val="28"/>
-        </w:rPr>
-        <w:fldChar w:fldCharType="begin"/>
-      </w:r>
-      <w:r>
-        <w:rPr>
-          <w:sz w:val="28"/>
-        </w:rPr>
-        <w:instrText xml:space="preserve"> ASK Degree "Please enter your degree classification (eg. BSc or BA)" \* MERGEFORMAT </w:instrText>
-      </w:r>
-      <w:r>
-        <w:rPr>
-          <w:sz w:val="28"/>
-        </w:rPr>
-        <w:fldChar w:fldCharType="separate"/>
-      </w:r>
-      <w:bookmarkStart w:id="2" w:name="Degree"/>
-      <w:r>
-        <w:rPr>
-          <w:sz w:val="28"/>
-        </w:rPr>
-        <w:t>BSc. (Hons.)</w:t>
-      </w:r>
-      <w:bookmarkEnd w:id="2"/>
-      <w:r>
-        <w:rPr>
-          <w:sz w:val="28"/>
-        </w:rPr>
-        <w:fldChar w:fldCharType="end"/>
-      </w:r>
-      <w:r>
-        <w:rPr>
-          <w:sz w:val="28"/>
-        </w:rPr>
-        <w:t>BS in Computer Science / Software Engineering (C</w:t>
-      </w:r>
-      <w:r>
-        <w:rPr>
-          <w:sz w:val="28"/>
-        </w:rPr>
-        <w:t>UI)</w:t>
-      </w:r>
-    </w:p>
-    <w:p>
-      <w:pPr>
-        <w:pStyle w:val="BlockText"/>
-        <w:spacing w:before="0" w:after="0"/>
-      </w:pPr>
-    </w:p>
-    <w:p>
-      <w:pPr>
-        <w:pStyle w:val="BlockText"/>
-      </w:pPr>
-      <w:r>
-        <w:rPr>
-          <w:noProof/>
-          <w:lang w:val="en-US"/>
-        </w:rPr>
-        <w:drawing>
-          <wp:inline distT="0" distB="0" distL="0" distR="0" wp14:anchorId="7CFDF638" wp14:editId="35DBB309">
-            <wp:extent cx="1581150" cy="1419225"/>
-            <wp:effectExtent l="0" t="0" r="0" b="9525"/>
-            <wp:docPr id="2" name="Picture 2" descr="C:\Users\hp\Documents\download.jpg"/>
-            <wp:cNvGraphicFramePr>
-              <a:graphicFrameLocks xmlns:a="http://schemas.openxmlformats.org/drawingml/2006/main" noChangeAspect="1"/>
-            </wp:cNvGraphicFramePr>
-            <a:graphic xmlns:a="http://schemas.openxmlformats.org/drawingml/2006/main">
-              <a:graphicData uri="http://schemas.openxmlformats.org/drawingml/2006/picture">
-                <pic:pic xmlns:pic="http://schemas.openxmlformats.org/drawingml/2006/picture">
-                  <pic:nvPicPr>
-                    <pic:cNvPr id="0" name="Picture 1" descr="C:\Users\hp\Documents\download.jpg"/>
-                    <pic:cNvPicPr>
-                      <a:picLocks noChangeAspect="1" noChangeArrowheads="1"/>
-                    </pic:cNvPicPr>
-                  </pic:nvPicPr>
-                  <pic:blipFill>
-                    <a:blip r:embed="rId9">
-                      <a:extLst>
-                        <a:ext uri="{28A0092B-C50C-407E-A947-70E740481C1C}">
-                          <a14:useLocalDpi xmlns:a14="http://schemas.microsoft.com/office/drawing/2010/main" val="0"/>
-                        </a:ext>
-                      </a:extLst>
-                    </a:blip>
-                    <a:srcRect/>
-                    <a:stretch>
-                      <a:fillRect/>
-                    </a:stretch>
-                  </pic:blipFill>
-                  <pic:spPr bwMode="auto">
-                    <a:xfrm>
-                      <a:off x="0" y="0"/>
-                      <a:ext cx="1581150" cy="1419225"/>
-                    </a:xfrm>
-                    <a:prstGeom prst="rect">
-                      <a:avLst/>
-                    </a:prstGeom>
-                    <a:noFill/>
-                    <a:ln>
-                      <a:noFill/>
-                    </a:ln>
-                  </pic:spPr>
-                </pic:pic>
-              </a:graphicData>
-            </a:graphic>
-          </wp:inline>
-        </w:drawing>
-      </w:r>
-    </w:p>
-    <w:p>
-      <w:pPr>
-        <w:pStyle w:val="Dept"/>
-        <w:rPr>
-          <w:sz w:val="36"/>
-        </w:rPr>
-      </w:pPr>
-    </w:p>
-    <w:p>
-      <w:pPr>
-        <w:pStyle w:val="Dept"/>
-        <w:rPr>
-          <w:sz w:val="36"/>
-        </w:rPr>
-      </w:pPr>
-      <w:r>
-        <w:rPr>
-          <w:sz w:val="36"/>
-        </w:rPr>
-        <w:t>Department of Computer Science</w:t>
-      </w:r>
-    </w:p>
-    <w:p>
-      <w:pPr>
-        <w:pStyle w:val="Dept"/>
-        <w:rPr>
-          <w:sz w:val="24"/>
-        </w:rPr>
-      </w:pPr>
-      <w:r>
-        <w:rPr>
-          <w:sz w:val="36"/>
-        </w:rPr>
-        <w:t xml:space="preserve">COMSATS </w:t>
-      </w:r>
-      <w:r>
-        <w:rPr>
-          <w:sz w:val="36"/>
-        </w:rPr>
-        <w:t>University Islamabad</w:t>
-      </w:r>
-      <w:r>
-        <w:rPr>
-          <w:sz w:val="36"/>
-        </w:rPr>
-        <w:t>, Lahore</w:t>
-      </w:r>
-      <w:r>
-        <w:rPr>
-          <w:sz w:val="36"/>
-        </w:rPr>
-        <w:t xml:space="preserve"> Campus</w:t>
-      </w:r>
-    </w:p>
-    <w:p>
-      <w:pPr>
-        <w:pStyle w:val="Dept"/>
-        <w:rPr>
-          <w:sz w:val="24"/>
-        </w:rPr>
-      </w:pPr>
-      <w:r>
-        <w:rPr>
-          <w:sz w:val="24"/>
-        </w:rPr>
-        <w:fldChar w:fldCharType="begin"/>
-      </w:r>
-      <w:r>
-        <w:rPr>
-          <w:sz w:val="24"/>
-        </w:rPr>
-        <w:instrText xml:space="preserve"> TIME \@ "dd MMMM yyyy" </w:instrText>
-      </w:r>
-      <w:r>
-        <w:rPr>
-          <w:sz w:val="24"/>
-        </w:rPr>
-        <w:fldChar w:fldCharType="separate"/>
-      </w:r>
-      <w:r>
-        <w:rPr>
-          <w:noProof/>
-          <w:sz w:val="24"/>
-        </w:rPr>
-        <w:t>18 February 2021</w:t>
-      </w:r>
-      <w:r>
-        <w:rPr>
-          <w:sz w:val="24"/>
-        </w:rPr>
-        <w:fldChar w:fldCharType="end"/>
-      </w:r>
-    </w:p>
-    <w:p>
-      <w:pPr>
-        <w:pStyle w:val="Dept"/>
-        <w:rPr>
-          <w:sz w:val="24"/>
-        </w:rPr>
-      </w:pPr>
-    </w:p>
-    <w:p>
-      <w:pPr>
-        <w:pStyle w:val="Dept"/>
-        <w:rPr>
-          <w:b/>
-          <w:sz w:val="30"/>
-          <w:szCs w:val="22"/>
-        </w:rPr>
-      </w:pPr>
-    </w:p>
-    <w:p>
-      <w:pPr>
-        <w:pStyle w:val="Dept"/>
-        <w:rPr>
-          <w:b/>
-          <w:sz w:val="30"/>
-          <w:szCs w:val="22"/>
-        </w:rPr>
-      </w:pPr>
-    </w:p>
-    <w:p>
-      <w:pPr>
-        <w:pStyle w:val="Dept"/>
-        <w:jc w:val="left"/>
-        <w:rPr>
-          <w:b/>
-          <w:sz w:val="30"/>
-          <w:szCs w:val="22"/>
-        </w:rPr>
-      </w:pPr>
-      <w:r>
-        <w:rPr>
-          <w:b/>
-          <w:sz w:val="30"/>
-          <w:szCs w:val="22"/>
-        </w:rPr>
-        <w:lastRenderedPageBreak/>
-        <w:t>Project Registration</w:t>
-      </w:r>
-    </w:p>
-    <w:tbl>
-      <w:tblPr>
-        <w:tblW w:w="9400" w:type="dxa"/>
-        <w:jc w:val="center"/>
-        <w:tblBorders>
-          <w:top w:val="single" w:sz="4" w:space="0" w:color="auto"/>
-          <w:left w:val="single" w:sz="4" w:space="0" w:color="auto"/>
-          <w:bottom w:val="single" w:sz="4" w:space="0" w:color="auto"/>
-          <w:right w:val="single" w:sz="4" w:space="0" w:color="auto"/>
-          <w:insideH w:val="single" w:sz="4" w:space="0" w:color="auto"/>
-          <w:insideV w:val="single" w:sz="4" w:space="0" w:color="auto"/>
-        </w:tblBorders>
-        <w:tblLook w:val="01E0" w:firstRow="1" w:lastRow="1" w:firstColumn="1" w:lastColumn="1" w:noHBand="0" w:noVBand="0"/>
-      </w:tblPr>
-      <w:tblGrid>
-        <w:gridCol w:w="578"/>
-        <w:gridCol w:w="1204"/>
-        <w:gridCol w:w="512"/>
-        <w:gridCol w:w="1024"/>
-        <w:gridCol w:w="803"/>
-        <w:gridCol w:w="2863"/>
-        <w:gridCol w:w="1356"/>
-        <w:gridCol w:w="1060"/>
-      </w:tblGrid>
-      <w:tr>
-        <w:trPr>
-          <w:trHeight w:val="350"/>
-          <w:jc w:val="center"/>
-        </w:trPr>
-        <w:tc>
-          <w:tcPr>
-            <w:tcW w:w="2294" w:type="dxa"/>
-            <w:gridSpan w:val="3"/>
-            <w:vAlign w:val="center"/>
-          </w:tcPr>
-          <w:p>
-            <w:pPr>
-              <w:spacing w:after="120" w:line="360" w:lineRule="auto"/>
-              <w:rPr>
-                <w:color w:val="000000" w:themeColor="text1"/>
-              </w:rPr>
-            </w:pPr>
-            <w:bookmarkStart w:id="3" w:name="_Toc22034052"/>
-            <w:r>
-              <w:rPr>
-                <w:color w:val="000000" w:themeColor="text1"/>
-              </w:rPr>
-              <w:t xml:space="preserve">Project ID (for office use) </w:t>
-            </w:r>
-          </w:p>
-        </w:tc>
-        <w:tc>
-          <w:tcPr>
-            <w:tcW w:w="7106" w:type="dxa"/>
-            <w:gridSpan w:val="5"/>
-          </w:tcPr>
-          <w:p>
-            <w:pPr>
-              <w:spacing w:after="120" w:line="360" w:lineRule="auto"/>
-              <w:rPr>
-                <w:color w:val="000000" w:themeColor="text1"/>
-              </w:rPr>
-            </w:pPr>
-          </w:p>
-        </w:tc>
-      </w:tr>
-      <w:tr>
-        <w:trPr>
-          <w:trHeight w:val="350"/>
-          <w:jc w:val="center"/>
-        </w:trPr>
-        <w:tc>
-          <w:tcPr>
-            <w:tcW w:w="2294" w:type="dxa"/>
-            <w:gridSpan w:val="3"/>
-            <w:vAlign w:val="center"/>
-          </w:tcPr>
-          <w:p>
-            <w:pPr>
-              <w:spacing w:after="120" w:line="360" w:lineRule="auto"/>
-              <w:rPr>
-                <w:color w:val="000000" w:themeColor="text1"/>
-              </w:rPr>
-            </w:pPr>
-            <w:r>
-              <w:rPr>
-                <w:color w:val="000000" w:themeColor="text1"/>
-              </w:rPr>
-              <w:t>Type (Nature of project)</w:t>
-            </w:r>
-          </w:p>
-        </w:tc>
-        <w:tc>
-          <w:tcPr>
-            <w:tcW w:w="7106" w:type="dxa"/>
-            <w:gridSpan w:val="5"/>
-          </w:tcPr>
-          <w:p>
-            <w:pPr>
-              <w:spacing w:after="120" w:line="360" w:lineRule="auto"/>
-              <w:rPr>
-                <w:color w:val="000000" w:themeColor="text1"/>
-              </w:rPr>
-            </w:pPr>
-            <w:r>
-              <w:rPr>
-                <w:color w:val="000000" w:themeColor="text1"/>
-              </w:rPr>
-              <w:t>[</w:t>
-            </w:r>
-            <w:r>
-              <w:rPr>
-                <w:color w:val="000000" w:themeColor="text1"/>
-              </w:rPr>
-              <w:sym w:font="Wingdings" w:char="F0FC"/>
-            </w:r>
-            <w:r>
-              <w:rPr>
-                <w:color w:val="000000" w:themeColor="text1"/>
-              </w:rPr>
-              <w:t xml:space="preserve">] </w:t>
-            </w:r>
-            <w:r>
-              <w:rPr>
-                <w:b/>
-                <w:color w:val="000000" w:themeColor="text1"/>
-              </w:rPr>
-              <w:t>D</w:t>
-            </w:r>
-            <w:r>
-              <w:rPr>
-                <w:color w:val="000000" w:themeColor="text1"/>
-              </w:rPr>
-              <w:t xml:space="preserve">evelopment  </w:t>
-            </w:r>
-            <w:r>
-              <w:rPr>
-                <w:color w:val="000000" w:themeColor="text1"/>
-              </w:rPr>
-              <w:tab/>
-              <w:t xml:space="preserve">[  ] </w:t>
-            </w:r>
-            <w:r>
-              <w:rPr>
-                <w:b/>
-                <w:color w:val="000000" w:themeColor="text1"/>
-              </w:rPr>
-              <w:t>R</w:t>
-            </w:r>
-            <w:r>
-              <w:rPr>
-                <w:color w:val="000000" w:themeColor="text1"/>
-              </w:rPr>
-              <w:t xml:space="preserve">esearch </w:t>
-            </w:r>
-            <w:r>
-              <w:rPr>
-                <w:color w:val="000000" w:themeColor="text1"/>
-              </w:rPr>
-              <w:tab/>
-            </w:r>
-            <w:r>
-              <w:rPr>
-                <w:color w:val="000000" w:themeColor="text1"/>
-              </w:rPr>
-              <w:tab/>
-              <w:t xml:space="preserve">[  ] </w:t>
-            </w:r>
-            <w:r>
-              <w:rPr>
-                <w:b/>
-                <w:color w:val="000000" w:themeColor="text1"/>
-              </w:rPr>
-              <w:t>R</w:t>
-            </w:r>
-            <w:r>
-              <w:rPr>
-                <w:color w:val="000000" w:themeColor="text1"/>
-              </w:rPr>
-              <w:t>&amp;</w:t>
-            </w:r>
-            <w:r>
-              <w:rPr>
-                <w:b/>
-                <w:color w:val="000000" w:themeColor="text1"/>
-              </w:rPr>
-              <w:t>D</w:t>
-            </w:r>
-          </w:p>
-        </w:tc>
-      </w:tr>
-      <w:tr>
-        <w:trPr>
-          <w:trHeight w:val="260"/>
-          <w:jc w:val="center"/>
-        </w:trPr>
-        <w:tc>
-          <w:tcPr>
-            <w:tcW w:w="2294" w:type="dxa"/>
-            <w:gridSpan w:val="3"/>
-            <w:vAlign w:val="center"/>
-          </w:tcPr>
-          <w:p>
-            <w:pPr>
-              <w:spacing w:after="120" w:line="360" w:lineRule="auto"/>
-              <w:rPr>
-                <w:color w:val="000000" w:themeColor="text1"/>
-              </w:rPr>
-            </w:pPr>
-            <w:r>
-              <w:rPr>
-                <w:color w:val="000000" w:themeColor="text1"/>
-              </w:rPr>
-              <w:t>Area of specialization</w:t>
-            </w:r>
-          </w:p>
-        </w:tc>
-        <w:tc>
-          <w:tcPr>
-            <w:tcW w:w="7106" w:type="dxa"/>
-            <w:gridSpan w:val="5"/>
-          </w:tcPr>
-          <w:p>
-            <w:pPr>
-              <w:spacing w:after="120" w:line="360" w:lineRule="auto"/>
-              <w:rPr>
-                <w:color w:val="000000" w:themeColor="text1"/>
-              </w:rPr>
-            </w:pPr>
-            <w:r>
-              <w:rPr>
-                <w:color w:val="000000" w:themeColor="text1"/>
-              </w:rPr>
-              <w:t>Mobile App Development, Web App Development, Machine Learning, Natural Language Processing, Reinforcement Learning</w:t>
-            </w:r>
-          </w:p>
-        </w:tc>
-      </w:tr>
-      <w:tr>
-        <w:trPr>
-          <w:jc w:val="center"/>
-        </w:trPr>
-        <w:tc>
-          <w:tcPr>
-            <w:tcW w:w="9400" w:type="dxa"/>
-            <w:gridSpan w:val="8"/>
-          </w:tcPr>
-          <w:p>
-            <w:pPr>
-              <w:spacing w:after="120" w:line="360" w:lineRule="auto"/>
-              <w:rPr>
-                <w:b/>
-                <w:color w:val="000000" w:themeColor="text1"/>
-              </w:rPr>
-            </w:pPr>
-            <w:r>
-              <w:rPr>
-                <w:b/>
-                <w:color w:val="000000" w:themeColor="text1"/>
-              </w:rPr>
-              <w:t>Project Group Members</w:t>
-            </w:r>
-          </w:p>
-        </w:tc>
-      </w:tr>
-      <w:tr>
-        <w:trPr>
-          <w:jc w:val="center"/>
-        </w:trPr>
-        <w:tc>
-          <w:tcPr>
-            <w:tcW w:w="578" w:type="dxa"/>
-            <w:vAlign w:val="center"/>
-          </w:tcPr>
-          <w:p>
-            <w:pPr>
-              <w:spacing w:after="120" w:line="360" w:lineRule="auto"/>
-              <w:rPr>
-                <w:color w:val="000000" w:themeColor="text1"/>
-              </w:rPr>
-            </w:pPr>
-            <w:r>
-              <w:rPr>
-                <w:color w:val="000000" w:themeColor="text1"/>
-              </w:rPr>
-              <w:t>Sr.#</w:t>
-            </w:r>
-          </w:p>
-        </w:tc>
-        <w:tc>
-          <w:tcPr>
-            <w:tcW w:w="1204" w:type="dxa"/>
-            <w:vAlign w:val="center"/>
-          </w:tcPr>
-          <w:p>
-            <w:pPr>
-              <w:spacing w:after="120" w:line="360" w:lineRule="auto"/>
-              <w:rPr>
-                <w:color w:val="000000" w:themeColor="text1"/>
-              </w:rPr>
-            </w:pPr>
-            <w:r>
-              <w:rPr>
-                <w:color w:val="000000" w:themeColor="text1"/>
-              </w:rPr>
-              <w:t>Reg.</w:t>
-            </w:r>
-            <w:r>
-              <w:rPr>
-                <w:color w:val="000000" w:themeColor="text1"/>
-              </w:rPr>
-              <w:t xml:space="preserve"> #</w:t>
-            </w:r>
-          </w:p>
-        </w:tc>
-        <w:tc>
-          <w:tcPr>
-            <w:tcW w:w="1536" w:type="dxa"/>
-            <w:gridSpan w:val="2"/>
-            <w:vAlign w:val="center"/>
-          </w:tcPr>
-          <w:p>
-            <w:pPr>
-              <w:spacing w:after="120" w:line="360" w:lineRule="auto"/>
-              <w:rPr>
-                <w:color w:val="000000" w:themeColor="text1"/>
-              </w:rPr>
-            </w:pPr>
-            <w:r>
-              <w:rPr>
-                <w:color w:val="000000" w:themeColor="text1"/>
-              </w:rPr>
-              <w:t xml:space="preserve">Student </w:t>
-            </w:r>
-            <w:r>
-              <w:rPr>
-                <w:color w:val="000000" w:themeColor="text1"/>
-              </w:rPr>
-              <w:t>Name</w:t>
-            </w:r>
-          </w:p>
-        </w:tc>
-        <w:tc>
-          <w:tcPr>
-            <w:tcW w:w="803" w:type="dxa"/>
-            <w:vAlign w:val="center"/>
-          </w:tcPr>
-          <w:p>
-            <w:pPr>
-              <w:spacing w:after="120" w:line="360" w:lineRule="auto"/>
-              <w:rPr>
-                <w:color w:val="000000" w:themeColor="text1"/>
-              </w:rPr>
-            </w:pPr>
-            <w:r>
-              <w:rPr>
-                <w:color w:val="000000" w:themeColor="text1"/>
-              </w:rPr>
-              <w:t>CGPA</w:t>
-            </w:r>
-          </w:p>
-        </w:tc>
-        <w:tc>
-          <w:tcPr>
-            <w:tcW w:w="2863" w:type="dxa"/>
-            <w:vAlign w:val="center"/>
-          </w:tcPr>
-          <w:p>
-            <w:pPr>
-              <w:spacing w:after="120" w:line="360" w:lineRule="auto"/>
-              <w:rPr>
-                <w:color w:val="000000" w:themeColor="text1"/>
-              </w:rPr>
-            </w:pPr>
-            <w:r>
-              <w:rPr>
-                <w:color w:val="000000" w:themeColor="text1"/>
-              </w:rPr>
-              <w:t>Email ID</w:t>
-            </w:r>
-          </w:p>
-        </w:tc>
-        <w:tc>
-          <w:tcPr>
-            <w:tcW w:w="1356" w:type="dxa"/>
-            <w:vAlign w:val="center"/>
-          </w:tcPr>
-          <w:p>
-            <w:pPr>
-              <w:spacing w:after="120" w:line="360" w:lineRule="auto"/>
-              <w:rPr>
-                <w:color w:val="000000" w:themeColor="text1"/>
-              </w:rPr>
-            </w:pPr>
-            <w:r>
-              <w:rPr>
-                <w:color w:val="000000" w:themeColor="text1"/>
-              </w:rPr>
-              <w:t>Phone #</w:t>
-            </w:r>
-          </w:p>
-        </w:tc>
-        <w:tc>
-          <w:tcPr>
-            <w:tcW w:w="1060" w:type="dxa"/>
-            <w:vAlign w:val="center"/>
-          </w:tcPr>
-          <w:p>
-            <w:pPr>
-              <w:spacing w:after="120" w:line="360" w:lineRule="auto"/>
-              <w:rPr>
-                <w:color w:val="000000" w:themeColor="text1"/>
-              </w:rPr>
-            </w:pPr>
-            <w:r>
-              <w:rPr>
-                <w:color w:val="000000" w:themeColor="text1"/>
-              </w:rPr>
-              <w:t>Signature</w:t>
-            </w:r>
-          </w:p>
-        </w:tc>
-      </w:tr>
-      <w:tr>
-        <w:trPr>
-          <w:trHeight w:val="458"/>
-          <w:jc w:val="center"/>
-        </w:trPr>
-        <w:tc>
-          <w:tcPr>
-            <w:tcW w:w="578" w:type="dxa"/>
-            <w:vAlign w:val="center"/>
-          </w:tcPr>
-          <w:p>
-            <w:pPr>
-              <w:spacing w:after="120" w:line="360" w:lineRule="auto"/>
-              <w:rPr>
-                <w:color w:val="000000" w:themeColor="text1"/>
-              </w:rPr>
-            </w:pPr>
-            <w:r>
-              <w:rPr>
-                <w:color w:val="000000" w:themeColor="text1"/>
-              </w:rPr>
-              <w:t>(</w:t>
-            </w:r>
-            <w:r>
-              <w:rPr>
-                <w:color w:val="000000" w:themeColor="text1"/>
-              </w:rPr>
-              <w:t>I</w:t>
-            </w:r>
-            <w:r>
-              <w:rPr>
-                <w:color w:val="000000" w:themeColor="text1"/>
-              </w:rPr>
-              <w:t>)</w:t>
-            </w:r>
-          </w:p>
-        </w:tc>
-        <w:tc>
-          <w:tcPr>
-            <w:tcW w:w="1204" w:type="dxa"/>
-            <w:vAlign w:val="center"/>
-          </w:tcPr>
-          <w:p>
-            <w:pPr>
-              <w:spacing w:after="120" w:line="360" w:lineRule="auto"/>
-              <w:rPr>
-                <w:color w:val="000000" w:themeColor="text1"/>
-                <w:sz w:val="20"/>
-              </w:rPr>
-            </w:pPr>
-            <w:r>
-              <w:rPr>
-                <w:color w:val="000000" w:themeColor="text1"/>
-                <w:sz w:val="20"/>
-              </w:rPr>
-              <w:t>Group Leader</w:t>
-            </w:r>
-          </w:p>
-          <w:p>
-            <w:pPr>
-              <w:spacing w:after="120" w:line="360" w:lineRule="auto"/>
-              <w:rPr>
-                <w:color w:val="000000" w:themeColor="text1"/>
-              </w:rPr>
-            </w:pPr>
-            <w:r>
-              <w:rPr>
-                <w:color w:val="000000" w:themeColor="text1"/>
-                <w:sz w:val="20"/>
-              </w:rPr>
-              <w:t>SP18-BCS-159</w:t>
-            </w:r>
-          </w:p>
-        </w:tc>
-        <w:tc>
-          <w:tcPr>
-            <w:tcW w:w="1536" w:type="dxa"/>
-            <w:gridSpan w:val="2"/>
-            <w:vAlign w:val="center"/>
-          </w:tcPr>
-          <w:p>
-            <w:pPr>
-              <w:spacing w:after="120" w:line="360" w:lineRule="auto"/>
-              <w:rPr>
-                <w:color w:val="000000" w:themeColor="text1"/>
-              </w:rPr>
-            </w:pPr>
-            <w:r>
-              <w:rPr>
-                <w:color w:val="000000" w:themeColor="text1"/>
-              </w:rPr>
-              <w:t>Ibad Ahmad</w:t>
-            </w:r>
-          </w:p>
-        </w:tc>
-        <w:tc>
-          <w:tcPr>
-            <w:tcW w:w="803" w:type="dxa"/>
-            <w:vAlign w:val="center"/>
-          </w:tcPr>
-          <w:p>
-            <w:pPr>
-              <w:spacing w:after="120" w:line="360" w:lineRule="auto"/>
-              <w:rPr>
-                <w:color w:val="000000" w:themeColor="text1"/>
-              </w:rPr>
-            </w:pPr>
-            <w:r>
-              <w:rPr>
-                <w:color w:val="000000" w:themeColor="text1"/>
-              </w:rPr>
-              <w:t>3.06</w:t>
-            </w:r>
-          </w:p>
-        </w:tc>
-        <w:tc>
-          <w:tcPr>
-            <w:tcW w:w="2863" w:type="dxa"/>
-            <w:vAlign w:val="center"/>
-          </w:tcPr>
-          <w:p>
-            <w:pPr>
-              <w:spacing w:after="120" w:line="360" w:lineRule="auto"/>
-              <w:rPr>
-                <w:color w:val="000000" w:themeColor="text1"/>
-              </w:rPr>
-            </w:pPr>
-            <w:r>
-              <w:rPr>
-                <w:color w:val="000000" w:themeColor="text1"/>
-              </w:rPr>
-              <w:t>SP18-BCS-159@CUILAHORE.EDU.PK</w:t>
-            </w:r>
-          </w:p>
-        </w:tc>
-        <w:tc>
-          <w:tcPr>
-            <w:tcW w:w="1356" w:type="dxa"/>
-            <w:vAlign w:val="center"/>
-          </w:tcPr>
-          <w:p>
-            <w:pPr>
-              <w:spacing w:after="120" w:line="360" w:lineRule="auto"/>
-              <w:rPr>
-                <w:color w:val="000000" w:themeColor="text1"/>
-              </w:rPr>
-            </w:pPr>
-            <w:r>
-              <w:rPr>
-                <w:color w:val="000000" w:themeColor="text1"/>
-              </w:rPr>
-              <w:t>0303-2172369</w:t>
-            </w:r>
-          </w:p>
-        </w:tc>
-        <w:tc>
-          <w:tcPr>
-            <w:tcW w:w="1060" w:type="dxa"/>
-            <w:vAlign w:val="center"/>
-          </w:tcPr>
-          <w:p>
-            <w:pPr>
-              <w:spacing w:after="120" w:line="360" w:lineRule="auto"/>
-              <w:rPr>
-                <w:color w:val="000000" w:themeColor="text1"/>
-              </w:rPr>
-            </w:pPr>
-          </w:p>
-        </w:tc>
-      </w:tr>
-      <w:tr>
-        <w:trPr>
-          <w:trHeight w:val="512"/>
-          <w:jc w:val="center"/>
-        </w:trPr>
-        <w:tc>
-          <w:tcPr>
-            <w:tcW w:w="578" w:type="dxa"/>
-            <w:vAlign w:val="center"/>
-          </w:tcPr>
-          <w:p>
-            <w:pPr>
-              <w:spacing w:after="120" w:line="360" w:lineRule="auto"/>
-              <w:rPr>
-                <w:color w:val="000000" w:themeColor="text1"/>
-              </w:rPr>
-            </w:pPr>
-            <w:r>
-              <w:rPr>
-                <w:color w:val="000000" w:themeColor="text1"/>
-              </w:rPr>
-              <w:t>(ii)</w:t>
-            </w:r>
-          </w:p>
-        </w:tc>
-        <w:tc>
-          <w:tcPr>
-            <w:tcW w:w="1204" w:type="dxa"/>
-            <w:vAlign w:val="center"/>
-          </w:tcPr>
-          <w:p>
-            <w:pPr>
-              <w:spacing w:after="120" w:line="360" w:lineRule="auto"/>
-              <w:rPr>
-                <w:color w:val="000000" w:themeColor="text1"/>
-              </w:rPr>
-            </w:pPr>
-            <w:r>
-              <w:rPr>
-                <w:color w:val="000000" w:themeColor="text1"/>
-              </w:rPr>
-              <w:t>SP18-BCS-047</w:t>
-            </w:r>
-          </w:p>
-        </w:tc>
-        <w:tc>
-          <w:tcPr>
-            <w:tcW w:w="1536" w:type="dxa"/>
-            <w:gridSpan w:val="2"/>
-            <w:vAlign w:val="center"/>
-          </w:tcPr>
-          <w:p>
-            <w:pPr>
-              <w:spacing w:after="120" w:line="360" w:lineRule="auto"/>
-              <w:rPr>
-                <w:color w:val="000000" w:themeColor="text1"/>
-              </w:rPr>
-            </w:pPr>
-            <w:r>
-              <w:rPr>
-                <w:color w:val="000000" w:themeColor="text1"/>
-              </w:rPr>
-              <w:t>Hasseb Yaseen</w:t>
-            </w:r>
-          </w:p>
-        </w:tc>
-        <w:tc>
-          <w:tcPr>
-            <w:tcW w:w="803" w:type="dxa"/>
-            <w:vAlign w:val="center"/>
-          </w:tcPr>
-          <w:p>
-            <w:pPr>
-              <w:spacing w:after="120" w:line="360" w:lineRule="auto"/>
-              <w:rPr>
-                <w:color w:val="000000" w:themeColor="text1"/>
-              </w:rPr>
-            </w:pPr>
-            <w:r>
-              <w:rPr>
-                <w:color w:val="000000" w:themeColor="text1"/>
-              </w:rPr>
-              <w:t>3.27</w:t>
-            </w:r>
-          </w:p>
-        </w:tc>
-        <w:tc>
-          <w:tcPr>
-            <w:tcW w:w="2863" w:type="dxa"/>
-            <w:vAlign w:val="center"/>
-          </w:tcPr>
-          <w:p>
-            <w:pPr>
-              <w:spacing w:after="120" w:line="360" w:lineRule="auto"/>
-              <w:rPr>
-                <w:color w:val="000000" w:themeColor="text1"/>
-              </w:rPr>
-            </w:pPr>
-            <w:r>
-              <w:rPr>
-                <w:color w:val="000000" w:themeColor="text1"/>
-              </w:rPr>
-              <w:t>SP18-BCS-047@CUILAHORE.EDU.PK</w:t>
-            </w:r>
-          </w:p>
-        </w:tc>
-        <w:tc>
-          <w:tcPr>
-            <w:tcW w:w="1356" w:type="dxa"/>
-            <w:vAlign w:val="center"/>
-          </w:tcPr>
-          <w:p>
-            <w:pPr>
-              <w:spacing w:after="120" w:line="360" w:lineRule="auto"/>
-              <w:rPr>
-                <w:color w:val="000000" w:themeColor="text1"/>
-              </w:rPr>
-            </w:pPr>
-            <w:r>
-              <w:rPr>
-                <w:color w:val="000000" w:themeColor="text1"/>
-              </w:rPr>
-              <w:t>0321-8436878</w:t>
-            </w:r>
-          </w:p>
-        </w:tc>
-        <w:tc>
-          <w:tcPr>
-            <w:tcW w:w="1060" w:type="dxa"/>
-            <w:vAlign w:val="center"/>
-          </w:tcPr>
-          <w:p>
-            <w:pPr>
-              <w:spacing w:after="120" w:line="360" w:lineRule="auto"/>
-              <w:rPr>
-                <w:color w:val="000000" w:themeColor="text1"/>
-              </w:rPr>
-            </w:pPr>
-          </w:p>
-        </w:tc>
-      </w:tr>
-      <w:tr>
-        <w:trPr>
-          <w:trHeight w:val="548"/>
-          <w:jc w:val="center"/>
-        </w:trPr>
-        <w:tc>
-          <w:tcPr>
-            <w:tcW w:w="578" w:type="dxa"/>
-            <w:vAlign w:val="center"/>
-          </w:tcPr>
-          <w:p>
-            <w:pPr>
-              <w:spacing w:after="120" w:line="360" w:lineRule="auto"/>
-              <w:rPr>
-                <w:color w:val="000000" w:themeColor="text1"/>
-              </w:rPr>
-            </w:pPr>
-            <w:r>
-              <w:rPr>
-                <w:color w:val="000000" w:themeColor="text1"/>
-              </w:rPr>
-              <w:t>(iii)</w:t>
-            </w:r>
-          </w:p>
-        </w:tc>
-        <w:tc>
-          <w:tcPr>
-            <w:tcW w:w="1204" w:type="dxa"/>
-            <w:vAlign w:val="center"/>
-          </w:tcPr>
-          <w:p>
-            <w:pPr>
-              <w:spacing w:after="120" w:line="360" w:lineRule="auto"/>
-              <w:rPr>
-                <w:color w:val="000000" w:themeColor="text1"/>
-              </w:rPr>
-            </w:pPr>
-            <w:r>
-              <w:rPr>
-                <w:color w:val="000000" w:themeColor="text1"/>
-              </w:rPr>
-              <w:t>SP18-BCS-007</w:t>
-            </w:r>
-          </w:p>
-        </w:tc>
-        <w:tc>
-          <w:tcPr>
-            <w:tcW w:w="1536" w:type="dxa"/>
-            <w:gridSpan w:val="2"/>
-            <w:vAlign w:val="center"/>
-          </w:tcPr>
-          <w:p>
-            <w:pPr>
-              <w:spacing w:after="120" w:line="360" w:lineRule="auto"/>
-              <w:rPr>
-                <w:color w:val="000000" w:themeColor="text1"/>
-              </w:rPr>
-            </w:pPr>
-            <w:r>
-              <w:rPr>
-                <w:color w:val="000000" w:themeColor="text1"/>
-              </w:rPr>
-              <w:t>Wahaj Hafeez</w:t>
-            </w:r>
-          </w:p>
-        </w:tc>
-        <w:tc>
-          <w:tcPr>
-            <w:tcW w:w="803" w:type="dxa"/>
-            <w:vAlign w:val="center"/>
-          </w:tcPr>
-          <w:p>
-            <w:pPr>
-              <w:spacing w:after="120" w:line="360" w:lineRule="auto"/>
-              <w:rPr>
-                <w:color w:val="000000" w:themeColor="text1"/>
-              </w:rPr>
-            </w:pPr>
-            <w:r>
-              <w:rPr>
-                <w:color w:val="000000" w:themeColor="text1"/>
-              </w:rPr>
-              <w:t>2.7</w:t>
-            </w:r>
-          </w:p>
-        </w:tc>
-        <w:tc>
-          <w:tcPr>
-            <w:tcW w:w="2863" w:type="dxa"/>
-            <w:vAlign w:val="center"/>
-          </w:tcPr>
-          <w:p>
-            <w:pPr>
-              <w:spacing w:after="120" w:line="360" w:lineRule="auto"/>
-              <w:rPr>
-                <w:color w:val="000000" w:themeColor="text1"/>
-              </w:rPr>
-            </w:pPr>
-            <w:r>
-              <w:rPr>
-                <w:color w:val="000000" w:themeColor="text1"/>
-              </w:rPr>
-              <w:t>SP18-BCS-007@CUILAHORE.EDU.PK</w:t>
-            </w:r>
-          </w:p>
-        </w:tc>
-        <w:tc>
-          <w:tcPr>
-            <w:tcW w:w="1356" w:type="dxa"/>
-            <w:vAlign w:val="center"/>
-          </w:tcPr>
-          <w:p>
-            <w:pPr>
-              <w:spacing w:after="120" w:line="360" w:lineRule="auto"/>
-              <w:rPr>
-                <w:color w:val="000000" w:themeColor="text1"/>
-              </w:rPr>
-            </w:pPr>
-            <w:r>
-              <w:rPr>
-                <w:color w:val="000000" w:themeColor="text1"/>
-              </w:rPr>
-              <w:t>0341-2386058</w:t>
-            </w:r>
-          </w:p>
-        </w:tc>
-        <w:tc>
-          <w:tcPr>
-            <w:tcW w:w="1060" w:type="dxa"/>
-            <w:vAlign w:val="center"/>
-          </w:tcPr>
-          <w:p>
-            <w:pPr>
-              <w:spacing w:after="120" w:line="360" w:lineRule="auto"/>
-              <w:rPr>
-                <w:color w:val="000000" w:themeColor="text1"/>
-              </w:rPr>
-            </w:pPr>
-          </w:p>
-        </w:tc>
-      </w:tr>
-      <w:tr>
-        <w:trPr>
-          <w:trHeight w:val="161"/>
-          <w:jc w:val="center"/>
-        </w:trPr>
-        <w:tc>
-          <w:tcPr>
-            <w:tcW w:w="3318" w:type="dxa"/>
-            <w:gridSpan w:val="4"/>
-          </w:tcPr>
-          <w:p>
-            <w:pPr>
-              <w:spacing w:before="0" w:after="0" w:line="360" w:lineRule="auto"/>
-              <w:rPr>
-                <w:color w:val="000000" w:themeColor="text1"/>
-              </w:rPr>
-            </w:pPr>
-            <w:r>
-              <w:rPr>
-                <w:color w:val="000000" w:themeColor="text1"/>
-              </w:rPr>
-              <w:t>Name &amp; Signature of Batch Advisor</w:t>
-            </w:r>
-          </w:p>
-          <w:p>
-            <w:pPr>
-              <w:spacing w:before="0" w:after="0" w:line="360" w:lineRule="auto"/>
-              <w:rPr>
-                <w:color w:val="000000" w:themeColor="text1"/>
-              </w:rPr>
-            </w:pPr>
-            <w:r>
-              <w:rPr>
-                <w:color w:val="000000" w:themeColor="text1"/>
-              </w:rPr>
-              <w:t>(If students are eligible for FYP)</w:t>
-            </w:r>
-          </w:p>
-        </w:tc>
-        <w:tc>
-          <w:tcPr>
-            <w:tcW w:w="6082" w:type="dxa"/>
-            <w:gridSpan w:val="4"/>
-          </w:tcPr>
-          <w:p>
-            <w:pPr>
-              <w:spacing w:after="0" w:line="360" w:lineRule="auto"/>
-              <w:rPr>
-                <w:color w:val="000000" w:themeColor="text1"/>
-              </w:rPr>
-            </w:pPr>
-            <w:r>
-              <w:rPr>
-                <w:color w:val="000000" w:themeColor="text1"/>
-              </w:rPr>
-              <w:t xml:space="preserve">Mr. </w:t>
-            </w:r>
-            <w:r>
-              <w:rPr>
-                <w:color w:val="000000" w:themeColor="text1"/>
-              </w:rPr>
-              <w:t>Shuja Akbar</w:t>
-            </w:r>
-          </w:p>
-        </w:tc>
-      </w:tr>
-    </w:tbl>
-    <w:p>
-      <w:pPr>
-        <w:pStyle w:val="Heading1"/>
-        <w:numPr>
-          <w:ilvl w:val="0"/>
-          <w:numId w:val="0"/>
-        </w:numPr>
-        <w:spacing w:before="240" w:after="120" w:line="360" w:lineRule="auto"/>
-        <w:ind w:left="-426" w:right="-329"/>
-        <w:rPr>
-          <w:rFonts w:ascii="Times New Roman" w:hAnsi="Times New Roman"/>
-          <w:color w:val="000000" w:themeColor="text1"/>
-          <w:sz w:val="28"/>
-          <w:szCs w:val="22"/>
-        </w:rPr>
-      </w:pPr>
-      <w:r>
-        <w:rPr>
-          <w:rFonts w:ascii="Times New Roman" w:hAnsi="Times New Roman"/>
-          <w:color w:val="000000" w:themeColor="text1"/>
-          <w:sz w:val="28"/>
-          <w:szCs w:val="22"/>
-        </w:rPr>
-        <w:t>Plagiarism Free Certificate</w:t>
-      </w:r>
-    </w:p>
-    <w:p>
-      <w:pPr>
-        <w:pStyle w:val="BodyTextIndent"/>
-        <w:spacing w:line="360" w:lineRule="auto"/>
-        <w:ind w:left="-426" w:right="-329"/>
-        <w:rPr>
-          <w:bCs/>
-          <w:color w:val="000000" w:themeColor="text1"/>
-          <w:sz w:val="22"/>
-          <w:szCs w:val="22"/>
-        </w:rPr>
-      </w:pPr>
-      <w:r>
-        <w:rPr>
-          <w:bCs/>
-          <w:color w:val="000000" w:themeColor="text1"/>
-          <w:sz w:val="22"/>
-          <w:szCs w:val="22"/>
-        </w:rPr>
-        <w:t>This is to certify that, I am</w:t>
-      </w:r>
-      <w:r>
-        <w:rPr>
-          <w:bCs/>
-          <w:iCs/>
-          <w:color w:val="000000" w:themeColor="text1"/>
-          <w:sz w:val="22"/>
-          <w:szCs w:val="22"/>
-        </w:rPr>
-        <w:t xml:space="preserve"> ________________________ S/D/o</w:t>
-      </w:r>
-      <w:r>
-        <w:rPr>
-          <w:color w:val="000000" w:themeColor="text1"/>
-          <w:sz w:val="22"/>
-          <w:szCs w:val="22"/>
-        </w:rPr>
-        <w:t xml:space="preserve"> _______________________, </w:t>
-      </w:r>
-      <w:r>
-        <w:rPr>
-          <w:color w:val="000000" w:themeColor="text1"/>
-          <w:sz w:val="22"/>
-          <w:szCs w:val="22"/>
-        </w:rPr>
-        <w:t>group leader</w:t>
-      </w:r>
-      <w:r>
-        <w:rPr>
-          <w:color w:val="000000" w:themeColor="text1"/>
-          <w:sz w:val="22"/>
-          <w:szCs w:val="22"/>
-        </w:rPr>
-        <w:t xml:space="preserve"> of </w:t>
-      </w:r>
-      <w:r>
-        <w:rPr>
-          <w:color w:val="000000" w:themeColor="text1"/>
-          <w:sz w:val="22"/>
-          <w:szCs w:val="22"/>
-        </w:rPr>
-        <w:t>FYP</w:t>
-      </w:r>
-      <w:r>
-        <w:rPr>
-          <w:color w:val="000000" w:themeColor="text1"/>
-          <w:sz w:val="22"/>
-          <w:szCs w:val="22"/>
-        </w:rPr>
-        <w:t xml:space="preserve"> under </w:t>
-      </w:r>
-      <w:r>
-        <w:rPr>
-          <w:bCs/>
-          <w:color w:val="000000" w:themeColor="text1"/>
-          <w:sz w:val="22"/>
-          <w:szCs w:val="22"/>
-        </w:rPr>
-        <w:t xml:space="preserve">registration no </w:t>
-      </w:r>
-      <w:r>
-        <w:rPr>
-          <w:bCs/>
-          <w:color w:val="000000" w:themeColor="text1"/>
-          <w:sz w:val="22"/>
-          <w:szCs w:val="22"/>
-          <w:u w:val="single"/>
-        </w:rPr>
-        <w:t>CIIT/</w:t>
-      </w:r>
-      <w:r>
-        <w:rPr>
-          <w:bCs/>
-          <w:color w:val="000000" w:themeColor="text1"/>
-          <w:sz w:val="22"/>
-          <w:szCs w:val="22"/>
-        </w:rPr>
-        <w:t>_________________</w:t>
-      </w:r>
-      <w:r>
-        <w:rPr>
-          <w:bCs/>
-          <w:color w:val="000000" w:themeColor="text1"/>
-          <w:sz w:val="22"/>
-          <w:szCs w:val="22"/>
-          <w:u w:val="single"/>
-        </w:rPr>
-        <w:t>/LHR</w:t>
-      </w:r>
-      <w:r>
-        <w:rPr>
-          <w:color w:val="000000" w:themeColor="text1"/>
-          <w:sz w:val="22"/>
-          <w:szCs w:val="22"/>
-        </w:rPr>
-        <w:t xml:space="preserve"> at </w:t>
-      </w:r>
-      <w:r>
-        <w:rPr>
-          <w:bCs/>
-          <w:color w:val="000000" w:themeColor="text1"/>
-          <w:sz w:val="22"/>
-          <w:szCs w:val="22"/>
-        </w:rPr>
-        <w:t xml:space="preserve">Computer Science Department, COMSATS Institute of Information Technology, Lahore. I declare that my </w:t>
-      </w:r>
-      <w:r>
-        <w:rPr>
-          <w:bCs/>
-          <w:color w:val="000000" w:themeColor="text1"/>
-          <w:sz w:val="22"/>
-          <w:szCs w:val="22"/>
-        </w:rPr>
-        <w:t>FYP proposal</w:t>
-      </w:r>
-      <w:r>
-        <w:rPr>
-          <w:bCs/>
-          <w:color w:val="000000" w:themeColor="text1"/>
-          <w:sz w:val="22"/>
-          <w:szCs w:val="22"/>
-        </w:rPr>
-        <w:t xml:space="preserve"> is checked </w:t>
-      </w:r>
-      <w:r>
-        <w:rPr>
-          <w:bCs/>
-          <w:color w:val="000000" w:themeColor="text1"/>
-          <w:sz w:val="22"/>
-          <w:szCs w:val="22"/>
-        </w:rPr>
-        <w:t xml:space="preserve">by my supervisor </w:t>
-      </w:r>
-      <w:r>
-        <w:rPr>
-          <w:bCs/>
-          <w:color w:val="000000" w:themeColor="text1"/>
-          <w:sz w:val="22"/>
-          <w:szCs w:val="22"/>
-        </w:rPr>
-        <w:t xml:space="preserve">and the similarity index is ________% that is </w:t>
-      </w:r>
-      <w:r>
-        <w:rPr>
-          <w:bCs/>
-          <w:color w:val="000000" w:themeColor="text1"/>
-          <w:sz w:val="22"/>
-          <w:szCs w:val="22"/>
-        </w:rPr>
-        <w:t xml:space="preserve">less than 20%, </w:t>
-      </w:r>
-      <w:r>
-        <w:rPr>
-          <w:bCs/>
-          <w:color w:val="000000" w:themeColor="text1"/>
-          <w:sz w:val="22"/>
-          <w:szCs w:val="22"/>
-        </w:rPr>
-        <w:t xml:space="preserve">an acceptable limit by HEC. </w:t>
-      </w:r>
-      <w:r>
-        <w:rPr>
-          <w:color w:val="000000" w:themeColor="text1"/>
-          <w:sz w:val="22"/>
-          <w:szCs w:val="22"/>
-        </w:rPr>
-        <w:t>Report is attached herewith as Appendix A.</w:t>
-      </w:r>
-    </w:p>
-    <w:p>
-      <w:pPr>
-        <w:tabs>
-          <w:tab w:val="left" w:pos="1755"/>
-        </w:tabs>
-        <w:spacing w:before="240" w:after="120" w:line="360" w:lineRule="auto"/>
-        <w:ind w:left="-426" w:right="-329"/>
-        <w:rPr>
-          <w:color w:val="000000" w:themeColor="text1"/>
-          <w:szCs w:val="22"/>
-        </w:rPr>
-      </w:pPr>
-      <w:r>
-        <w:rPr>
-          <w:b/>
-          <w:color w:val="000000" w:themeColor="text1"/>
-          <w:szCs w:val="22"/>
-        </w:rPr>
-        <w:t>Date:</w:t>
-      </w:r>
-      <w:r>
-        <w:rPr>
-          <w:color w:val="000000" w:themeColor="text1"/>
-          <w:szCs w:val="22"/>
-        </w:rPr>
-        <w:t xml:space="preserve"> 12 Feb, </w:t>
-      </w:r>
-      <w:r>
-        <w:rPr>
-          <w:color w:val="000000" w:themeColor="text1"/>
-          <w:szCs w:val="22"/>
-        </w:rPr>
-        <w:t xml:space="preserve">2021 </w:t>
-      </w:r>
-      <w:r>
-        <w:rPr>
-          <w:b/>
-          <w:color w:val="000000" w:themeColor="text1"/>
-          <w:szCs w:val="22"/>
-        </w:rPr>
-        <w:t>Name</w:t>
-      </w:r>
-      <w:r>
-        <w:rPr>
-          <w:b/>
-          <w:color w:val="000000" w:themeColor="text1"/>
-          <w:szCs w:val="22"/>
-        </w:rPr>
-        <w:t xml:space="preserve"> of Group Leader:</w:t>
-      </w:r>
-      <w:r>
-        <w:rPr>
-          <w:color w:val="000000" w:themeColor="text1"/>
-          <w:szCs w:val="22"/>
-        </w:rPr>
-        <w:t xml:space="preserve"> Ibad </w:t>
-      </w:r>
-      <w:r>
-        <w:rPr>
-          <w:color w:val="000000" w:themeColor="text1"/>
-          <w:szCs w:val="22"/>
-        </w:rPr>
-        <w:t>Ahmad Signature</w:t>
-      </w:r>
-      <w:r>
-        <w:rPr>
-          <w:b/>
-          <w:color w:val="000000" w:themeColor="text1"/>
-          <w:szCs w:val="22"/>
-        </w:rPr>
-        <w:t>:</w:t>
-      </w:r>
-      <w:r>
-        <w:rPr>
-          <w:color w:val="000000" w:themeColor="text1"/>
-          <w:szCs w:val="22"/>
-        </w:rPr>
-        <w:t xml:space="preserve"> </w:t>
-      </w:r>
-      <w:r>
-        <w:rPr>
-          <w:color w:val="000000" w:themeColor="text1"/>
-          <w:szCs w:val="22"/>
-        </w:rPr>
-        <w:t>_____________</w:t>
-      </w:r>
-      <w:r>
-        <w:rPr>
-          <w:color w:val="000000" w:themeColor="text1"/>
-          <w:szCs w:val="22"/>
-        </w:rPr>
-        <w:t xml:space="preserve"> </w:t>
-      </w:r>
-    </w:p>
-    <w:p>
-      <w:pPr>
-        <w:spacing w:after="0" w:line="360" w:lineRule="auto"/>
-        <w:rPr>
-          <w:color w:val="000000" w:themeColor="text1"/>
-        </w:rPr>
-      </w:pPr>
-      <w:bookmarkStart w:id="4" w:name="_Toc22034053"/>
-      <w:bookmarkStart w:id="5" w:name="_Toc22034087"/>
-      <w:bookmarkEnd w:id="3"/>
-      <w:r>
-        <w:rPr>
-          <w:b/>
-          <w:color w:val="000000" w:themeColor="text1"/>
-          <w:sz w:val="24"/>
-          <w:lang w:val="en-US"/>
-        </w:rPr>
-        <w:lastRenderedPageBreak/>
-        <w:t xml:space="preserve">Name of </w:t>
-      </w:r>
-      <w:r>
-        <w:rPr>
-          <w:b/>
-          <w:color w:val="000000" w:themeColor="text1"/>
-          <w:sz w:val="24"/>
-          <w:lang w:val="en-US"/>
-        </w:rPr>
-        <w:t>Supervisor</w:t>
-      </w:r>
-      <w:r>
-        <w:rPr>
-          <w:b/>
-          <w:color w:val="000000" w:themeColor="text1"/>
-          <w:sz w:val="24"/>
-          <w:lang w:val="en-US"/>
-        </w:rPr>
-        <w:t>:</w:t>
-      </w:r>
-      <w:r>
-        <w:rPr>
-          <w:color w:val="000000" w:themeColor="text1"/>
-          <w:sz w:val="24"/>
-          <w:lang w:val="en-US"/>
-        </w:rPr>
-        <w:t xml:space="preserve"> </w:t>
-      </w:r>
-      <w:r>
-        <w:rPr>
-          <w:color w:val="000000" w:themeColor="text1"/>
-        </w:rPr>
-        <w:t>Ms. Kanza Hamid (Lecturer, Computer Science)</w:t>
-      </w:r>
-      <w:r>
-        <w:rPr>
-          <w:color w:val="000000" w:themeColor="text1"/>
-        </w:rPr>
-        <w:t xml:space="preserve"> </w:t>
-      </w:r>
-      <w:r>
-        <w:rPr>
-          <w:color w:val="000000" w:themeColor="text1"/>
-          <w:sz w:val="24"/>
-          <w:lang w:val="en-US"/>
-        </w:rPr>
-        <w:tab/>
-      </w:r>
-      <w:r>
-        <w:rPr>
-          <w:b/>
-          <w:color w:val="000000" w:themeColor="text1"/>
-          <w:sz w:val="24"/>
-          <w:lang w:val="en-US"/>
-        </w:rPr>
-        <w:t>Co-</w:t>
-      </w:r>
-      <w:r>
-        <w:rPr>
-          <w:b/>
-          <w:color w:val="000000" w:themeColor="text1"/>
-          <w:sz w:val="24"/>
-          <w:lang w:val="en-US"/>
-        </w:rPr>
-        <w:t xml:space="preserve">Supervisor </w:t>
-      </w:r>
-      <w:r>
-        <w:rPr>
-          <w:b/>
-          <w:color w:val="000000" w:themeColor="text1"/>
-          <w:sz w:val="24"/>
-          <w:lang w:val="en-US"/>
-        </w:rPr>
-        <w:t>(if any</w:t>
-      </w:r>
-      <w:r>
-        <w:rPr>
-          <w:b/>
-          <w:color w:val="000000" w:themeColor="text1"/>
-          <w:sz w:val="24"/>
-          <w:lang w:val="en-US"/>
-        </w:rPr>
-        <w:t>):</w:t>
-      </w:r>
-      <w:r>
-        <w:rPr>
-          <w:color w:val="000000" w:themeColor="text1"/>
-          <w:sz w:val="24"/>
-          <w:lang w:val="en-US"/>
-        </w:rPr>
-        <w:t xml:space="preserve"> _</w:t>
-      </w:r>
-      <w:r>
-        <w:rPr>
-          <w:color w:val="000000" w:themeColor="text1"/>
-          <w:sz w:val="24"/>
-          <w:lang w:val="en-US"/>
-        </w:rPr>
-        <w:t>_</w:t>
-      </w:r>
-      <w:r>
-        <w:rPr>
-          <w:color w:val="000000" w:themeColor="text1"/>
-          <w:sz w:val="24"/>
-          <w:lang w:val="en-US"/>
-        </w:rPr>
-        <w:t>__</w:t>
-      </w:r>
-      <w:r>
-        <w:rPr>
-          <w:color w:val="000000" w:themeColor="text1"/>
-          <w:sz w:val="24"/>
-          <w:lang w:val="en-US"/>
-        </w:rPr>
-        <w:t>____</w:t>
-      </w:r>
-      <w:r>
-        <w:rPr>
-          <w:color w:val="000000" w:themeColor="text1"/>
-          <w:sz w:val="24"/>
-          <w:lang w:val="en-US"/>
-        </w:rPr>
-        <w:t>__</w:t>
-      </w:r>
-      <w:r>
-        <w:rPr>
-          <w:color w:val="000000" w:themeColor="text1"/>
-          <w:sz w:val="24"/>
-          <w:lang w:val="en-US"/>
-        </w:rPr>
-        <w:t>_</w:t>
-      </w:r>
-      <w:r>
-        <w:rPr>
-          <w:color w:val="000000" w:themeColor="text1"/>
-          <w:sz w:val="24"/>
-          <w:lang w:val="en-US"/>
-        </w:rPr>
-        <w:t>______</w:t>
-      </w:r>
-      <w:r>
-        <w:rPr>
-          <w:color w:val="000000" w:themeColor="text1"/>
-          <w:sz w:val="24"/>
-          <w:lang w:val="en-US"/>
-        </w:rPr>
-        <w:t>___</w:t>
-      </w:r>
-    </w:p>
-    <w:p>
-      <w:pPr>
-        <w:spacing w:after="120" w:line="360" w:lineRule="auto"/>
-        <w:ind w:left="-426" w:right="-329"/>
-        <w:rPr>
-          <w:color w:val="000000" w:themeColor="text1"/>
-          <w:sz w:val="24"/>
-          <w:lang w:val="en-US"/>
-        </w:rPr>
-      </w:pPr>
-      <w:r>
-        <w:rPr>
-          <w:b/>
-          <w:color w:val="000000" w:themeColor="text1"/>
-          <w:sz w:val="24"/>
-          <w:lang w:val="en-US"/>
-        </w:rPr>
-        <w:t>De</w:t>
-      </w:r>
-      <w:r>
-        <w:rPr>
-          <w:b/>
-          <w:color w:val="000000" w:themeColor="text1"/>
-          <w:sz w:val="24"/>
-          <w:lang w:val="en-US"/>
-        </w:rPr>
-        <w:t>signation:</w:t>
-      </w:r>
-      <w:r>
-        <w:rPr>
-          <w:color w:val="000000" w:themeColor="text1"/>
-          <w:sz w:val="24"/>
-          <w:lang w:val="en-US"/>
-        </w:rPr>
-        <w:tab/>
-      </w:r>
-      <w:r>
-        <w:rPr>
-          <w:color w:val="000000" w:themeColor="text1"/>
-          <w:sz w:val="24"/>
-          <w:lang w:val="en-US"/>
-        </w:rPr>
-        <w:t>______________</w:t>
-      </w:r>
-      <w:r>
-        <w:rPr>
-          <w:color w:val="000000" w:themeColor="text1"/>
-          <w:sz w:val="24"/>
-          <w:lang w:val="en-US"/>
-        </w:rPr>
-        <w:t xml:space="preserve">_______ </w:t>
-      </w:r>
-      <w:r>
-        <w:rPr>
-          <w:color w:val="000000" w:themeColor="text1"/>
-          <w:sz w:val="24"/>
-          <w:lang w:val="en-US"/>
-        </w:rPr>
-        <w:tab/>
-      </w:r>
-      <w:r>
-        <w:rPr>
-          <w:b/>
-          <w:color w:val="000000" w:themeColor="text1"/>
-          <w:sz w:val="24"/>
-          <w:lang w:val="en-US"/>
-        </w:rPr>
-        <w:t>De</w:t>
-      </w:r>
-      <w:r>
-        <w:rPr>
-          <w:b/>
-          <w:color w:val="000000" w:themeColor="text1"/>
-          <w:sz w:val="24"/>
-          <w:lang w:val="en-US"/>
-        </w:rPr>
-        <w:t>signation:</w:t>
-      </w:r>
-      <w:r>
-        <w:rPr>
-          <w:color w:val="000000" w:themeColor="text1"/>
-          <w:sz w:val="24"/>
-          <w:lang w:val="en-US"/>
-        </w:rPr>
-        <w:tab/>
-      </w:r>
-      <w:r>
-        <w:rPr>
-          <w:color w:val="000000" w:themeColor="text1"/>
-          <w:sz w:val="24"/>
-          <w:lang w:val="en-US"/>
-        </w:rPr>
-        <w:tab/>
-        <w:t>______</w:t>
-      </w:r>
-      <w:r>
-        <w:rPr>
-          <w:color w:val="000000" w:themeColor="text1"/>
-          <w:sz w:val="24"/>
-          <w:lang w:val="en-US"/>
-        </w:rPr>
-        <w:t>_</w:t>
-      </w:r>
-      <w:r>
-        <w:rPr>
-          <w:color w:val="000000" w:themeColor="text1"/>
-          <w:sz w:val="24"/>
-          <w:lang w:val="en-US"/>
-        </w:rPr>
-        <w:t>____</w:t>
-      </w:r>
-      <w:r>
-        <w:rPr>
-          <w:color w:val="000000" w:themeColor="text1"/>
-          <w:sz w:val="24"/>
-          <w:lang w:val="en-US"/>
-        </w:rPr>
-        <w:t>_______</w:t>
-      </w:r>
-      <w:r>
-        <w:rPr>
-          <w:color w:val="000000" w:themeColor="text1"/>
-          <w:sz w:val="24"/>
-          <w:lang w:val="en-US"/>
-        </w:rPr>
-        <w:t>___</w:t>
-      </w:r>
-    </w:p>
-    <w:p>
-      <w:pPr>
-        <w:spacing w:before="360" w:after="120" w:line="360" w:lineRule="auto"/>
-        <w:ind w:left="-426" w:right="-329"/>
-        <w:rPr>
-          <w:color w:val="000000" w:themeColor="text1"/>
-          <w:sz w:val="24"/>
-          <w:lang w:val="en-US"/>
-        </w:rPr>
-      </w:pPr>
-      <w:r>
-        <w:rPr>
-          <w:b/>
-          <w:color w:val="000000" w:themeColor="text1"/>
-          <w:sz w:val="24"/>
-          <w:lang w:val="en-US"/>
-        </w:rPr>
-        <w:t>Signature:</w:t>
-      </w:r>
-      <w:r>
-        <w:rPr>
-          <w:color w:val="000000" w:themeColor="text1"/>
-          <w:sz w:val="24"/>
-          <w:lang w:val="en-US"/>
-        </w:rPr>
-        <w:tab/>
-      </w:r>
-      <w:r>
-        <w:rPr>
-          <w:color w:val="000000" w:themeColor="text1"/>
-          <w:sz w:val="24"/>
-          <w:lang w:val="en-US"/>
-        </w:rPr>
-        <w:tab/>
-      </w:r>
-      <w:r>
-        <w:rPr>
-          <w:color w:val="000000" w:themeColor="text1"/>
-          <w:sz w:val="24"/>
-          <w:lang w:val="en-US"/>
-        </w:rPr>
-        <w:t>_________________</w:t>
-      </w:r>
-      <w:r>
-        <w:rPr>
-          <w:color w:val="000000" w:themeColor="text1"/>
-          <w:sz w:val="24"/>
-          <w:lang w:val="en-US"/>
-        </w:rPr>
-        <w:t>_</w:t>
-      </w:r>
-      <w:r>
-        <w:rPr>
-          <w:color w:val="000000" w:themeColor="text1"/>
-          <w:sz w:val="24"/>
-          <w:lang w:val="en-US"/>
-        </w:rPr>
-        <w:t>___</w:t>
-      </w:r>
-      <w:r>
-        <w:rPr>
-          <w:color w:val="000000" w:themeColor="text1"/>
-          <w:sz w:val="24"/>
-          <w:lang w:val="en-US"/>
-        </w:rPr>
-        <w:t xml:space="preserve"> </w:t>
-      </w:r>
-      <w:r>
-        <w:rPr>
-          <w:color w:val="000000" w:themeColor="text1"/>
-          <w:sz w:val="24"/>
-          <w:lang w:val="en-US"/>
-        </w:rPr>
-        <w:tab/>
-      </w:r>
-      <w:r>
-        <w:rPr>
-          <w:b/>
-          <w:color w:val="000000" w:themeColor="text1"/>
-          <w:sz w:val="24"/>
-          <w:lang w:val="en-US"/>
-        </w:rPr>
-        <w:t>Signature:</w:t>
-      </w:r>
-      <w:r>
-        <w:rPr>
-          <w:color w:val="000000" w:themeColor="text1"/>
-          <w:sz w:val="24"/>
-          <w:lang w:val="en-US"/>
-        </w:rPr>
-        <w:tab/>
-      </w:r>
-      <w:r>
-        <w:rPr>
-          <w:color w:val="000000" w:themeColor="text1"/>
-          <w:sz w:val="24"/>
-          <w:lang w:val="en-US"/>
-        </w:rPr>
-        <w:tab/>
-        <w:t>_</w:t>
-      </w:r>
-      <w:r>
-        <w:rPr>
-          <w:color w:val="000000" w:themeColor="text1"/>
-          <w:sz w:val="24"/>
-          <w:lang w:val="en-US"/>
-        </w:rPr>
-        <w:t>___</w:t>
-      </w:r>
-      <w:r>
-        <w:rPr>
-          <w:color w:val="000000" w:themeColor="text1"/>
-          <w:sz w:val="24"/>
-          <w:lang w:val="en-US"/>
-        </w:rPr>
-        <w:t>______________</w:t>
-      </w:r>
-      <w:r>
-        <w:rPr>
-          <w:color w:val="000000" w:themeColor="text1"/>
-          <w:sz w:val="24"/>
-          <w:lang w:val="en-US"/>
-        </w:rPr>
-        <w:t>___</w:t>
-      </w:r>
-    </w:p>
-    <w:p>
-      <w:pPr>
-        <w:spacing w:before="240" w:after="120" w:line="360" w:lineRule="auto"/>
-        <w:ind w:left="-426" w:right="-329"/>
-        <w:rPr>
-          <w:b/>
-          <w:color w:val="000000" w:themeColor="text1"/>
-          <w:sz w:val="24"/>
-          <w:lang w:val="en-US"/>
-        </w:rPr>
-      </w:pPr>
-      <w:r>
-        <w:rPr>
-          <w:b/>
-          <w:color w:val="000000" w:themeColor="text1"/>
-          <w:sz w:val="24"/>
-          <w:lang w:val="en-US"/>
-        </w:rPr>
-        <w:t>Approval</w:t>
-      </w:r>
-      <w:r>
-        <w:rPr>
-          <w:b/>
-          <w:color w:val="000000" w:themeColor="text1"/>
-          <w:sz w:val="24"/>
-          <w:lang w:val="en-US"/>
-        </w:rPr>
-        <w:t xml:space="preserve"> of FYP Management Committee</w:t>
-      </w:r>
-    </w:p>
-    <w:p>
-      <w:pPr>
-        <w:spacing w:after="120" w:line="360" w:lineRule="auto"/>
-        <w:ind w:left="-426" w:right="-329"/>
-        <w:rPr>
-          <w:color w:val="000000" w:themeColor="text1"/>
-          <w:sz w:val="24"/>
-          <w:lang w:val="en-US"/>
-        </w:rPr>
-      </w:pPr>
-      <w:r>
-        <w:rPr>
-          <w:color w:val="000000" w:themeColor="text1"/>
-          <w:sz w:val="24"/>
-          <w:lang w:val="en-US"/>
-        </w:rPr>
-        <w:t>C</w:t>
-      </w:r>
-      <w:r>
-        <w:rPr>
-          <w:color w:val="000000" w:themeColor="text1"/>
-          <w:sz w:val="24"/>
-          <w:lang w:val="en-US"/>
-        </w:rPr>
-        <w:t xml:space="preserve">ommittee Member </w:t>
-      </w:r>
-      <w:r>
-        <w:rPr>
-          <w:color w:val="000000" w:themeColor="text1"/>
-          <w:sz w:val="24"/>
-          <w:lang w:val="en-US"/>
-        </w:rPr>
-        <w:t xml:space="preserve">1: </w:t>
-      </w:r>
-      <w:r>
-        <w:rPr>
-          <w:color w:val="000000" w:themeColor="text1"/>
-          <w:sz w:val="24"/>
-          <w:lang w:val="en-US"/>
-        </w:rPr>
-        <w:tab/>
-      </w:r>
-      <w:r>
-        <w:rPr>
-          <w:color w:val="000000" w:themeColor="text1"/>
-          <w:sz w:val="24"/>
-          <w:lang w:val="en-US"/>
-        </w:rPr>
-        <w:tab/>
-      </w:r>
-      <w:r>
-        <w:rPr>
-          <w:color w:val="000000" w:themeColor="text1"/>
-          <w:sz w:val="24"/>
-          <w:lang w:val="en-US"/>
-        </w:rPr>
-        <w:t xml:space="preserve">Name: </w:t>
-      </w:r>
-      <w:r>
-        <w:rPr>
-          <w:color w:val="000000" w:themeColor="text1"/>
-          <w:sz w:val="24"/>
-          <w:lang w:val="en-US"/>
-        </w:rPr>
-        <w:tab/>
-        <w:t>_____________________</w:t>
-      </w:r>
-      <w:r>
-        <w:rPr>
-          <w:color w:val="000000" w:themeColor="text1"/>
-          <w:sz w:val="24"/>
-          <w:lang w:val="en-US"/>
-        </w:rPr>
-        <w:tab/>
-      </w:r>
-    </w:p>
-    <w:p>
-      <w:pPr>
-        <w:spacing w:after="120" w:line="360" w:lineRule="auto"/>
-        <w:ind w:left="-426" w:right="-329"/>
-        <w:rPr>
-          <w:color w:val="000000" w:themeColor="text1"/>
-        </w:rPr>
-      </w:pPr>
-      <w:r>
-        <w:rPr>
-          <w:color w:val="000000" w:themeColor="text1"/>
-          <w:sz w:val="20"/>
-        </w:rPr>
-        <w:t>[  ] Accept</w:t>
-      </w:r>
-      <w:r>
-        <w:rPr>
-          <w:color w:val="000000" w:themeColor="text1"/>
-          <w:sz w:val="20"/>
-        </w:rPr>
-        <w:tab/>
-      </w:r>
-      <w:r>
-        <w:rPr>
-          <w:color w:val="000000" w:themeColor="text1"/>
-          <w:sz w:val="20"/>
-        </w:rPr>
-        <w:tab/>
-      </w:r>
-      <w:r>
-        <w:rPr>
-          <w:color w:val="000000" w:themeColor="text1"/>
-          <w:sz w:val="20"/>
-        </w:rPr>
-        <w:t>[  ] *Defer</w:t>
-      </w:r>
-      <w:r>
-        <w:rPr>
-          <w:color w:val="000000" w:themeColor="text1"/>
-          <w:sz w:val="20"/>
-        </w:rPr>
-        <w:tab/>
-        <w:t>[  ] *Reject</w:t>
-      </w:r>
-      <w:r>
-        <w:rPr>
-          <w:color w:val="000000" w:themeColor="text1"/>
-          <w:sz w:val="20"/>
-        </w:rPr>
-        <w:tab/>
-      </w:r>
-      <w:r>
-        <w:rPr>
-          <w:color w:val="000000" w:themeColor="text1"/>
-          <w:sz w:val="24"/>
-          <w:lang w:val="en-US"/>
-        </w:rPr>
-        <w:tab/>
-      </w:r>
-      <w:r>
-        <w:rPr>
-          <w:color w:val="000000" w:themeColor="text1"/>
-          <w:sz w:val="24"/>
-          <w:lang w:val="en-US"/>
-        </w:rPr>
-        <w:t>Signature:</w:t>
-      </w:r>
-      <w:r>
-        <w:rPr>
-          <w:color w:val="000000" w:themeColor="text1"/>
-          <w:sz w:val="24"/>
-          <w:lang w:val="en-US"/>
-        </w:rPr>
-        <w:tab/>
-      </w:r>
-      <w:r>
-        <w:rPr>
-          <w:color w:val="000000" w:themeColor="text1"/>
-          <w:sz w:val="24"/>
-          <w:lang w:val="en-US"/>
-        </w:rPr>
-        <w:tab/>
-        <w:t>____</w:t>
-      </w:r>
-      <w:r>
-        <w:rPr>
-          <w:color w:val="000000" w:themeColor="text1"/>
-          <w:sz w:val="24"/>
-          <w:lang w:val="en-US"/>
-        </w:rPr>
-        <w:t>_______</w:t>
-      </w:r>
-      <w:r>
-        <w:rPr>
-          <w:color w:val="000000" w:themeColor="text1"/>
-          <w:sz w:val="24"/>
-          <w:lang w:val="en-US"/>
-        </w:rPr>
-        <w:t>____</w:t>
-      </w:r>
-    </w:p>
-    <w:p>
-      <w:pPr>
-        <w:spacing w:after="120" w:line="360" w:lineRule="auto"/>
-        <w:ind w:left="-426" w:right="-329"/>
-        <w:rPr>
-          <w:color w:val="000000" w:themeColor="text1"/>
-          <w:sz w:val="24"/>
-          <w:lang w:val="en-US"/>
-        </w:rPr>
-      </w:pPr>
-      <w:r>
-        <w:rPr>
-          <w:color w:val="000000" w:themeColor="text1"/>
-          <w:sz w:val="24"/>
-          <w:lang w:val="en-US"/>
-        </w:rPr>
-        <w:t>*Remarks: _____________________________________________________________________</w:t>
-      </w:r>
-    </w:p>
-    <w:p>
-      <w:pPr>
-        <w:spacing w:before="240" w:after="120" w:line="360" w:lineRule="auto"/>
-        <w:ind w:left="-426" w:right="-329"/>
-        <w:rPr>
-          <w:color w:val="000000" w:themeColor="text1"/>
-          <w:sz w:val="24"/>
-          <w:lang w:val="en-US"/>
-        </w:rPr>
-      </w:pPr>
-      <w:r>
-        <w:rPr>
-          <w:color w:val="000000" w:themeColor="text1"/>
-          <w:sz w:val="24"/>
-          <w:lang w:val="en-US"/>
-        </w:rPr>
-        <w:t>Committee Member 2</w:t>
-      </w:r>
-      <w:r>
-        <w:rPr>
-          <w:color w:val="000000" w:themeColor="text1"/>
-          <w:sz w:val="24"/>
-          <w:lang w:val="en-US"/>
-        </w:rPr>
-        <w:t xml:space="preserve">: </w:t>
-      </w:r>
-      <w:r>
-        <w:rPr>
-          <w:color w:val="000000" w:themeColor="text1"/>
-          <w:sz w:val="24"/>
-          <w:lang w:val="en-US"/>
-        </w:rPr>
-        <w:tab/>
-      </w:r>
-      <w:r>
-        <w:rPr>
-          <w:color w:val="000000" w:themeColor="text1"/>
-          <w:sz w:val="24"/>
-          <w:lang w:val="en-US"/>
-        </w:rPr>
-        <w:tab/>
-      </w:r>
-      <w:r>
-        <w:rPr>
-          <w:color w:val="000000" w:themeColor="text1"/>
-          <w:sz w:val="24"/>
-          <w:lang w:val="en-US"/>
-        </w:rPr>
-        <w:t xml:space="preserve">Name: </w:t>
-      </w:r>
-      <w:r>
-        <w:rPr>
-          <w:color w:val="000000" w:themeColor="text1"/>
-          <w:sz w:val="24"/>
-          <w:lang w:val="en-US"/>
-        </w:rPr>
-        <w:tab/>
-        <w:t>_____________________</w:t>
-      </w:r>
-      <w:r>
-        <w:rPr>
-          <w:color w:val="000000" w:themeColor="text1"/>
-          <w:sz w:val="24"/>
-          <w:lang w:val="en-US"/>
-        </w:rPr>
-        <w:tab/>
-      </w:r>
-    </w:p>
-    <w:p>
-      <w:pPr>
-        <w:spacing w:after="120" w:line="360" w:lineRule="auto"/>
-        <w:ind w:left="-426" w:right="-329"/>
-        <w:rPr>
-          <w:color w:val="000000" w:themeColor="text1"/>
-        </w:rPr>
-      </w:pPr>
-      <w:r>
-        <w:rPr>
-          <w:color w:val="000000" w:themeColor="text1"/>
-          <w:sz w:val="20"/>
-        </w:rPr>
-        <w:t>[  ] Accept</w:t>
-      </w:r>
-      <w:r>
-        <w:rPr>
-          <w:color w:val="000000" w:themeColor="text1"/>
-          <w:sz w:val="20"/>
-        </w:rPr>
-        <w:tab/>
-      </w:r>
-      <w:r>
-        <w:rPr>
-          <w:color w:val="000000" w:themeColor="text1"/>
-          <w:sz w:val="20"/>
-        </w:rPr>
-        <w:tab/>
-        <w:t>[  ] *Defer</w:t>
-      </w:r>
-      <w:r>
-        <w:rPr>
-          <w:color w:val="000000" w:themeColor="text1"/>
-          <w:sz w:val="20"/>
-        </w:rPr>
-        <w:tab/>
-        <w:t>[  ] *Reject</w:t>
-      </w:r>
-      <w:r>
-        <w:rPr>
-          <w:color w:val="000000" w:themeColor="text1"/>
-        </w:rPr>
-        <w:tab/>
-      </w:r>
-      <w:r>
-        <w:rPr>
-          <w:color w:val="000000" w:themeColor="text1"/>
-        </w:rPr>
-        <w:tab/>
-      </w:r>
-      <w:r>
-        <w:rPr>
-          <w:color w:val="000000" w:themeColor="text1"/>
-          <w:sz w:val="24"/>
-          <w:lang w:val="en-US"/>
-        </w:rPr>
-        <w:t>Signature:</w:t>
-      </w:r>
-      <w:r>
-        <w:rPr>
-          <w:color w:val="000000" w:themeColor="text1"/>
-          <w:sz w:val="24"/>
-          <w:lang w:val="en-US"/>
-        </w:rPr>
-        <w:tab/>
-      </w:r>
-      <w:r>
-        <w:rPr>
-          <w:color w:val="000000" w:themeColor="text1"/>
-          <w:sz w:val="24"/>
-          <w:lang w:val="en-US"/>
-        </w:rPr>
-        <w:tab/>
-        <w:t>____</w:t>
-      </w:r>
-      <w:r>
-        <w:rPr>
-          <w:color w:val="000000" w:themeColor="text1"/>
-          <w:sz w:val="24"/>
-          <w:lang w:val="en-US"/>
-        </w:rPr>
-        <w:t>_________</w:t>
-      </w:r>
-      <w:r>
-        <w:rPr>
-          <w:color w:val="000000" w:themeColor="text1"/>
-          <w:sz w:val="24"/>
-          <w:lang w:val="en-US"/>
-        </w:rPr>
-        <w:t>__</w:t>
-      </w:r>
-    </w:p>
-    <w:p>
-      <w:pPr>
-        <w:spacing w:after="120" w:line="360" w:lineRule="auto"/>
-        <w:ind w:left="-426" w:right="-329"/>
-        <w:rPr>
-          <w:color w:val="000000" w:themeColor="text1"/>
-          <w:sz w:val="24"/>
-          <w:lang w:val="en-US"/>
-        </w:rPr>
-      </w:pPr>
-      <w:r>
-        <w:rPr>
-          <w:color w:val="000000" w:themeColor="text1"/>
-          <w:sz w:val="24"/>
-          <w:lang w:val="en-US"/>
-        </w:rPr>
-        <w:t>*Remarks: _____________________________________________________________________</w:t>
-      </w:r>
-    </w:p>
-    <w:p>
-      <w:pPr>
-        <w:spacing w:before="240" w:after="120" w:line="360" w:lineRule="auto"/>
-        <w:ind w:left="-426" w:right="-329"/>
-        <w:rPr>
-          <w:color w:val="000000" w:themeColor="text1"/>
-          <w:sz w:val="24"/>
-          <w:lang w:val="en-US"/>
-        </w:rPr>
-      </w:pPr>
-      <w:r>
-        <w:rPr>
-          <w:color w:val="000000" w:themeColor="text1"/>
-          <w:sz w:val="24"/>
-          <w:lang w:val="en-US"/>
-        </w:rPr>
-        <w:t xml:space="preserve">Convener: </w:t>
-      </w:r>
-      <w:r>
-        <w:rPr>
-          <w:color w:val="000000" w:themeColor="text1"/>
-          <w:sz w:val="24"/>
-          <w:lang w:val="en-US"/>
-        </w:rPr>
-        <w:tab/>
-      </w:r>
-      <w:r>
-        <w:rPr>
-          <w:color w:val="000000" w:themeColor="text1"/>
-          <w:sz w:val="24"/>
-          <w:lang w:val="en-US"/>
-        </w:rPr>
-        <w:tab/>
-      </w:r>
-      <w:r>
-        <w:rPr>
-          <w:color w:val="000000" w:themeColor="text1"/>
-          <w:sz w:val="24"/>
-          <w:lang w:val="en-US"/>
-        </w:rPr>
-        <w:tab/>
-      </w:r>
-      <w:r>
-        <w:rPr>
-          <w:color w:val="000000" w:themeColor="text1"/>
-          <w:sz w:val="24"/>
-          <w:lang w:val="en-US"/>
-        </w:rPr>
-        <w:t xml:space="preserve">Name: </w:t>
-      </w:r>
-      <w:r>
-        <w:rPr>
-          <w:color w:val="000000" w:themeColor="text1"/>
-          <w:sz w:val="24"/>
-          <w:lang w:val="en-US"/>
-        </w:rPr>
-        <w:tab/>
-        <w:t>_____________________</w:t>
-      </w:r>
-      <w:r>
-        <w:rPr>
-          <w:color w:val="000000" w:themeColor="text1"/>
-          <w:sz w:val="24"/>
-          <w:lang w:val="en-US"/>
-        </w:rPr>
-        <w:tab/>
-      </w:r>
-    </w:p>
-    <w:p>
-      <w:pPr>
-        <w:spacing w:after="120" w:line="360" w:lineRule="auto"/>
-        <w:ind w:left="-426" w:right="-329"/>
-        <w:rPr>
-          <w:color w:val="000000" w:themeColor="text1"/>
-        </w:rPr>
-      </w:pPr>
-      <w:r>
-        <w:rPr>
-          <w:color w:val="000000" w:themeColor="text1"/>
-          <w:sz w:val="20"/>
-        </w:rPr>
-        <w:t>[  ] Accept</w:t>
-      </w:r>
-      <w:r>
-        <w:rPr>
-          <w:color w:val="000000" w:themeColor="text1"/>
-          <w:sz w:val="20"/>
-        </w:rPr>
-        <w:tab/>
-      </w:r>
-      <w:r>
-        <w:rPr>
-          <w:color w:val="000000" w:themeColor="text1"/>
-          <w:sz w:val="20"/>
-        </w:rPr>
-        <w:tab/>
-        <w:t>[  ] *Defer</w:t>
-      </w:r>
-      <w:r>
-        <w:rPr>
-          <w:color w:val="000000" w:themeColor="text1"/>
-          <w:sz w:val="20"/>
-        </w:rPr>
-        <w:tab/>
-        <w:t>[  ] *Reject</w:t>
-      </w:r>
-      <w:r>
-        <w:rPr>
-          <w:color w:val="000000" w:themeColor="text1"/>
-        </w:rPr>
-        <w:tab/>
-      </w:r>
-      <w:r>
-        <w:rPr>
-          <w:color w:val="000000" w:themeColor="text1"/>
-        </w:rPr>
-        <w:tab/>
-      </w:r>
-      <w:r>
-        <w:rPr>
-          <w:color w:val="000000" w:themeColor="text1"/>
-          <w:sz w:val="24"/>
-          <w:lang w:val="en-US"/>
-        </w:rPr>
-        <w:t>Signature:</w:t>
-      </w:r>
-      <w:r>
-        <w:rPr>
-          <w:color w:val="000000" w:themeColor="text1"/>
-          <w:sz w:val="24"/>
-          <w:lang w:val="en-US"/>
-        </w:rPr>
-        <w:tab/>
-      </w:r>
-      <w:r>
-        <w:rPr>
-          <w:color w:val="000000" w:themeColor="text1"/>
-          <w:sz w:val="24"/>
-          <w:lang w:val="en-US"/>
-        </w:rPr>
-        <w:tab/>
-        <w:t>_</w:t>
-      </w:r>
-      <w:r>
-        <w:rPr>
-          <w:color w:val="000000" w:themeColor="text1"/>
-          <w:sz w:val="24"/>
-          <w:lang w:val="en-US"/>
-        </w:rPr>
-        <w:t>______________</w:t>
-      </w:r>
-    </w:p>
-    <w:p>
-      <w:pPr>
-        <w:spacing w:after="120" w:line="360" w:lineRule="auto"/>
-        <w:ind w:left="-426" w:right="-329"/>
-        <w:rPr>
-          <w:b/>
-          <w:color w:val="000000" w:themeColor="text1"/>
-          <w:sz w:val="32"/>
-          <w:szCs w:val="32"/>
-        </w:rPr>
-      </w:pPr>
-      <w:r>
-        <w:rPr>
-          <w:color w:val="000000" w:themeColor="text1"/>
-          <w:sz w:val="24"/>
-          <w:lang w:val="en-US"/>
-        </w:rPr>
-        <w:t>*Remarks: _____________________________________________________________________</w:t>
-      </w:r>
-    </w:p>
-    <w:p>
-      <w:pPr>
-        <w:spacing w:after="120" w:line="360" w:lineRule="auto"/>
-        <w:ind w:left="-426" w:right="-329"/>
-        <w:rPr>
-          <w:b/>
-          <w:color w:val="000000" w:themeColor="text1"/>
-          <w:sz w:val="32"/>
-          <w:szCs w:val="32"/>
-        </w:rPr>
-      </w:pPr>
-    </w:p>
-    <w:p>
-      <w:pPr>
-        <w:spacing w:after="120" w:line="360" w:lineRule="auto"/>
-        <w:ind w:left="-426" w:right="-329"/>
-        <w:rPr>
-          <w:b/>
-          <w:color w:val="000000" w:themeColor="text1"/>
-          <w:sz w:val="32"/>
-          <w:szCs w:val="32"/>
-        </w:rPr>
-      </w:pPr>
-    </w:p>
-    <w:p>
-      <w:pPr>
-        <w:spacing w:after="120" w:line="360" w:lineRule="auto"/>
-        <w:ind w:left="-426" w:right="-329"/>
-        <w:rPr>
-          <w:b/>
-          <w:color w:val="000000" w:themeColor="text1"/>
-          <w:sz w:val="32"/>
-          <w:szCs w:val="32"/>
-        </w:rPr>
-      </w:pPr>
-    </w:p>
-    <w:p>
-      <w:pPr>
-        <w:spacing w:after="120" w:line="360" w:lineRule="auto"/>
-        <w:ind w:left="-426" w:right="-329"/>
-        <w:rPr>
-          <w:b/>
-          <w:color w:val="000000" w:themeColor="text1"/>
-          <w:sz w:val="32"/>
-          <w:szCs w:val="32"/>
-        </w:rPr>
-      </w:pPr>
-    </w:p>
-    <w:p>
-      <w:pPr>
-        <w:spacing w:after="120" w:line="360" w:lineRule="auto"/>
-        <w:ind w:left="-426" w:right="-329"/>
-        <w:rPr>
-          <w:b/>
-          <w:color w:val="000000" w:themeColor="text1"/>
-          <w:sz w:val="32"/>
-          <w:szCs w:val="32"/>
-        </w:rPr>
-      </w:pPr>
-    </w:p>
-    <w:p>
-      <w:pPr>
-        <w:spacing w:after="120" w:line="360" w:lineRule="auto"/>
-        <w:ind w:left="-426" w:right="-329"/>
-        <w:rPr>
-          <w:b/>
-          <w:color w:val="000000" w:themeColor="text1"/>
-          <w:sz w:val="32"/>
-          <w:szCs w:val="32"/>
-        </w:rPr>
-      </w:pPr>
-    </w:p>
-    <w:p>
-      <w:pPr>
-        <w:spacing w:after="120" w:line="360" w:lineRule="auto"/>
-        <w:ind w:left="-426" w:right="-329"/>
-        <w:rPr>
-          <w:b/>
-          <w:color w:val="000000" w:themeColor="text1"/>
-          <w:sz w:val="32"/>
-          <w:szCs w:val="32"/>
-        </w:rPr>
-      </w:pPr>
-    </w:p>
-    <w:p>
-      <w:pPr>
-        <w:spacing w:after="120" w:line="360" w:lineRule="auto"/>
-        <w:ind w:left="-426" w:right="-329"/>
-        <w:rPr>
-          <w:b/>
-          <w:color w:val="000000" w:themeColor="text1"/>
-          <w:sz w:val="32"/>
-          <w:szCs w:val="32"/>
-        </w:rPr>
-      </w:pPr>
-    </w:p>
-    <w:p>
-      <w:pPr>
-        <w:spacing w:after="120" w:line="360" w:lineRule="auto"/>
-        <w:ind w:left="-426" w:right="-329"/>
-        <w:rPr>
-          <w:b/>
-          <w:color w:val="000000" w:themeColor="text1"/>
-          <w:sz w:val="32"/>
-          <w:szCs w:val="32"/>
-        </w:rPr>
-      </w:pPr>
-    </w:p>
-    <w:p>
-      <w:pPr>
-        <w:spacing w:after="120" w:line="360" w:lineRule="auto"/>
-        <w:ind w:left="-426" w:right="-329" w:firstLine="426"/>
-        <w:rPr>
-          <w:color w:val="000000" w:themeColor="text1"/>
-          <w:sz w:val="24"/>
-          <w:lang w:val="en-US"/>
-        </w:rPr>
-      </w:pPr>
-      <w:r>
-        <w:rPr>
-          <w:b/>
-          <w:color w:val="000000" w:themeColor="text1"/>
-          <w:sz w:val="32"/>
-          <w:szCs w:val="32"/>
-        </w:rPr>
-        <w:lastRenderedPageBreak/>
-        <w:t xml:space="preserve">Abstract  </w:t>
-      </w:r>
-    </w:p>
-    <w:p>
-      <w:pPr>
-        <w:spacing w:line="360" w:lineRule="auto"/>
-        <w:ind w:firstLine="720"/>
-        <w:rPr>
-          <w:color w:val="000000" w:themeColor="text1"/>
-          <w:sz w:val="24"/>
-        </w:rPr>
-      </w:pPr>
-      <w:r>
-        <w:rPr>
-          <w:color w:val="000000" w:themeColor="text1"/>
-          <w:sz w:val="24"/>
-        </w:rPr>
-        <w:t>Our project is a generic recommendation system, which will be varying and adopting in the environment with the passage of time. In this project, our aim is to provide an online recommendation system service, which people can use to make their experience a lot better on contrary to their experience with some other service like Google. To find a correct, economical and at the same time easily accessible service is very important and needed for users but it is not an easy job today as there are whole lot of sources which are not among those which can be reliable.</w:t>
-      </w:r>
-    </w:p>
-    <w:p>
-      <w:pPr>
-        <w:spacing w:line="360" w:lineRule="auto"/>
-        <w:ind w:firstLine="720"/>
-        <w:rPr>
-          <w:color w:val="000000" w:themeColor="text1"/>
-          <w:sz w:val="24"/>
-        </w:rPr>
-      </w:pPr>
-      <w:r>
-        <w:rPr>
-          <w:color w:val="000000" w:themeColor="text1"/>
-          <w:sz w:val="24"/>
-        </w:rPr>
-        <w:t xml:space="preserve"> Today most recommendation applications are not as much intelligent and up to date as needed for users to suggest and help them in finding appropriate service that matches with the user requirement. Information mismatch have a great negative impact on such recommendation applications. To make a personalized recommendation application for providing useful and effective online services, we need user reviews from online communities and up to date information from module databases.</w:t>
-      </w:r>
-    </w:p>
-    <w:p>
-      <w:pPr>
-        <w:spacing w:line="360" w:lineRule="auto"/>
-        <w:ind w:firstLine="720"/>
-        <w:rPr>
-          <w:color w:val="000000" w:themeColor="text1"/>
-          <w:sz w:val="24"/>
-        </w:rPr>
-      </w:pPr>
-    </w:p>
-    <w:p>
-      <w:pPr>
         <w:pStyle w:val="NormalWeb"/>
         <w:tabs>
           <w:tab w:val="left" w:pos="90"/>
@@ -2901,6 +423,7 @@
         <w:spacing w:line="360" w:lineRule="auto"/>
         <w:jc w:val="both"/>
         <w:rPr>
+          <w:b/>
           <w:color w:val="000000" w:themeColor="text1"/>
           <w:sz w:val="32"/>
           <w:szCs w:val="32"/>
@@ -4259,13 +1782,20 @@
           <w:color w:val="000000" w:themeColor="text1"/>
           <w:spacing w:val="-1"/>
         </w:rPr>
-        <w:t>In industries like e-commerce, retail, news-group or music apps, recommendation system models are one of the most important aspects in customer retention. Presenting to the users what might interest them most</w:t>
+        <w:t>In different fields,</w:t>
       </w:r>
       <w:r>
         <w:rPr>
           <w:color w:val="000000" w:themeColor="text1"/>
           <w:spacing w:val="-1"/>
         </w:rPr>
+        <w:t xml:space="preserve"> including e-commerce, social media applications, and video platforms</w:t>
+      </w:r>
+      <w:r>
+        <w:rPr>
+          <w:color w:val="000000" w:themeColor="text1"/>
+          <w:spacing w:val="-1"/>
+        </w:rPr>
         <w:t>,</w:t>
       </w:r>
       <w:r>
@@ -4273,7 +1803,42 @@
           <w:color w:val="000000" w:themeColor="text1"/>
           <w:spacing w:val="-1"/>
         </w:rPr>
-        <w:t xml:space="preserve"> is crucial. Also, identifying the most attractive content, and getting customers hooked to specific contents could result in significant revenues to the company.</w:t>
+        <w:t xml:space="preserve"> recommendation systems are on</w:t>
+      </w:r>
+      <w:r>
+        <w:rPr>
+          <w:color w:val="000000" w:themeColor="text1"/>
+          <w:spacing w:val="-1"/>
+        </w:rPr>
+        <w:t xml:space="preserve">e of the most important aspects. They </w:t>
+      </w:r>
+      <w:r>
+        <w:rPr>
+          <w:color w:val="000000" w:themeColor="text1"/>
+          <w:spacing w:val="-1"/>
+        </w:rPr>
+        <w:t>help people</w:t>
+      </w:r>
+      <w:r>
+        <w:rPr>
+          <w:color w:val="000000" w:themeColor="text1"/>
+          <w:spacing w:val="-1"/>
+        </w:rPr>
+        <w:t xml:space="preserve"> to suggest</w:t>
+      </w:r>
+      <w:r>
+        <w:rPr>
+          <w:color w:val="000000" w:themeColor="text1"/>
+          <w:spacing w:val="-1"/>
+        </w:rPr>
+        <w:t xml:space="preserve"> what might be inter</w:t>
+      </w:r>
+      <w:r>
+        <w:rPr>
+          <w:color w:val="000000" w:themeColor="text1"/>
+          <w:spacing w:val="-1"/>
+        </w:rPr>
+        <w:t>esting, useful, and relatable for them.</w:t>
       </w:r>
     </w:p>
     <w:p>
@@ -4285,39 +1850,128 @@
         <w:spacing w:line="360" w:lineRule="auto"/>
         <w:jc w:val="both"/>
         <w:rPr>
-          <w:b/>
-          <w:color w:val="000000" w:themeColor="text1"/>
-          <w:sz w:val="32"/>
-          <w:szCs w:val="32"/>
-        </w:rPr>
-      </w:pPr>
-      <w:r>
-        <w:rPr>
           <w:color w:val="000000" w:themeColor="text1"/>
           <w:spacing w:val="-1"/>
         </w:rPr>
-        <w:t xml:space="preserve">Based on various data entities </w:t>
-      </w:r>
+      </w:pPr>
       <w:r>
         <w:rPr>
           <w:color w:val="000000" w:themeColor="text1"/>
           <w:spacing w:val="-1"/>
         </w:rPr>
-        <w:t>including user details, interests, trending content, etc. models are built to recommend the most relevant content to customers. Companies like Spotify, Netflix,</w:t>
+        <w:t>M</w:t>
       </w:r>
       <w:r>
         <w:rPr>
           <w:color w:val="000000" w:themeColor="text1"/>
           <w:spacing w:val="-1"/>
         </w:rPr>
-        <w:t xml:space="preserve"> and</w:t>
+        <w:t>odels are built to recommend the cont</w:t>
       </w:r>
       <w:r>
         <w:rPr>
           <w:color w:val="000000" w:themeColor="text1"/>
           <w:spacing w:val="-1"/>
         </w:rPr>
-        <w:t xml:space="preserve"> HBO use sophisticated recommendation systems for video and song recommendations. Targeted marketing is a segment of recommendation systems.</w:t>
+        <w:t xml:space="preserve">ent </w:t>
+      </w:r>
+      <w:r>
+        <w:rPr>
+          <w:color w:val="000000" w:themeColor="text1"/>
+          <w:spacing w:val="-1"/>
+        </w:rPr>
+        <w:t>which is appropriate according to user requirement or p</w:t>
+      </w:r>
+      <w:r>
+        <w:rPr>
+          <w:color w:val="000000" w:themeColor="text1"/>
+          <w:spacing w:val="-1"/>
+        </w:rPr>
+        <w:t>attern by d</w:t>
+      </w:r>
+      <w:r>
+        <w:rPr>
+          <w:color w:val="000000" w:themeColor="text1"/>
+          <w:spacing w:val="-1"/>
+        </w:rPr>
+        <w:t xml:space="preserve">epending on different factors like user information, </w:t>
+      </w:r>
+      <w:r>
+        <w:rPr>
+          <w:color w:val="000000" w:themeColor="text1"/>
+          <w:spacing w:val="-1"/>
+        </w:rPr>
+        <w:t xml:space="preserve">interest of user, targeted age, </w:t>
+      </w:r>
+      <w:r>
+        <w:rPr>
+          <w:color w:val="000000" w:themeColor="text1"/>
+          <w:spacing w:val="-1"/>
+        </w:rPr>
+        <w:t>reviews and ratings</w:t>
+      </w:r>
+      <w:r>
+        <w:rPr>
+          <w:color w:val="000000" w:themeColor="text1"/>
+          <w:spacing w:val="-1"/>
+        </w:rPr>
+        <w:t xml:space="preserve">. </w:t>
+      </w:r>
+      <w:r>
+        <w:rPr>
+          <w:color w:val="000000" w:themeColor="text1"/>
+          <w:spacing w:val="-1"/>
+        </w:rPr>
+        <w:t>This helps to keep user</w:t>
+      </w:r>
+      <w:r>
+        <w:rPr>
+          <w:color w:val="000000" w:themeColor="text1"/>
+          <w:spacing w:val="-1"/>
+        </w:rPr>
+        <w:t xml:space="preserve"> engage </w:t>
+      </w:r>
+      <w:r>
+        <w:rPr>
+          <w:color w:val="000000" w:themeColor="text1"/>
+          <w:spacing w:val="-1"/>
+        </w:rPr>
+        <w:t>with the application and it beco</w:t>
+      </w:r>
+      <w:r>
+        <w:rPr>
+          <w:color w:val="000000" w:themeColor="text1"/>
+          <w:spacing w:val="-1"/>
+        </w:rPr>
+        <w:t>me</w:t>
+      </w:r>
+      <w:r>
+        <w:rPr>
+          <w:color w:val="000000" w:themeColor="text1"/>
+          <w:spacing w:val="-1"/>
+        </w:rPr>
+        <w:t>s</w:t>
+      </w:r>
+      <w:r>
+        <w:rPr>
+          <w:color w:val="000000" w:themeColor="text1"/>
+          <w:spacing w:val="-1"/>
+        </w:rPr>
+        <w:t xml:space="preserve"> easy to suggest something to users according to his/her needs by using</w:t>
+      </w:r>
+      <w:r>
+        <w:rPr>
+          <w:color w:val="000000" w:themeColor="text1"/>
+          <w:spacing w:val="-1"/>
+        </w:rPr>
+        <w:t xml:space="preserve"> provided data</w:t>
+      </w:r>
+      <w:r>
+        <w:rPr>
+          <w:color w:val="000000" w:themeColor="text1"/>
+          <w:spacing w:val="-1"/>
+        </w:rPr>
+        <w:t>.</w:t>
       </w:r>
     </w:p>
     <w:p>
@@ -4372,19 +2026,13 @@
         <w:rPr>
           <w:color w:val="000000" w:themeColor="text1"/>
         </w:rPr>
-        <w:t>to user from database. The parameters can be rating, prices/rates, accessing comfort, nearby one etc. In simple words, Recommendation systems provide</w:t>
-      </w:r>
-      <w:r>
-        <w:rPr>
-          <w:color w:val="000000" w:themeColor="text1"/>
-        </w:rPr>
-        <w:t xml:space="preserve"> that information which directs</w:t>
-      </w:r>
-      <w:r>
-        <w:rPr>
-          <w:color w:val="000000" w:themeColor="text1"/>
-        </w:rPr>
-        <w:t xml:space="preserve"> the users to only that information which best meets their needs and preferences.</w:t>
+        <w:t xml:space="preserve">to user from database. The parameters can be rating, prices/rates, accessing comfort, nearby one etc. In simple words, Recommendation systems </w:t>
+      </w:r>
+      <w:r>
+        <w:rPr>
+          <w:color w:val="000000" w:themeColor="text1"/>
+        </w:rPr>
+        <w:t>provides only that information which will be user hoping against the content he has provided to system.</w:t>
       </w:r>
     </w:p>
     <w:p>
@@ -4632,14 +2280,29 @@
           <w:szCs w:val="32"/>
         </w:rPr>
       </w:pPr>
-      <w:r>
+    </w:p>
+    <w:p>
+      <w:pPr>
+        <w:pStyle w:val="NormalWeb"/>
+        <w:tabs>
+          <w:tab w:val="left" w:pos="90"/>
+        </w:tabs>
+        <w:spacing w:line="360" w:lineRule="auto"/>
+        <w:jc w:val="both"/>
         <w:rPr>
           <w:b/>
           <w:color w:val="000000" w:themeColor="text1"/>
           <w:sz w:val="32"/>
           <w:szCs w:val="32"/>
         </w:rPr>
-        <w:lastRenderedPageBreak/>
+      </w:pPr>
+      <w:r>
+        <w:rPr>
+          <w:b/>
+          <w:color w:val="000000" w:themeColor="text1"/>
+          <w:sz w:val="32"/>
+          <w:szCs w:val="32"/>
+        </w:rPr>
         <w:t xml:space="preserve">Motivation and Scope </w:t>
       </w:r>
     </w:p>
@@ -5254,22 +2917,6 @@
         </w:rPr>
         <w:t>Mechanics</w:t>
       </w:r>
-    </w:p>
-    <w:p>
-      <w:pPr>
-        <w:pStyle w:val="NormalWeb"/>
-        <w:tabs>
-          <w:tab w:val="left" w:pos="90"/>
-        </w:tabs>
-        <w:spacing w:line="360" w:lineRule="auto"/>
-        <w:jc w:val="both"/>
-        <w:rPr>
-          <w:b/>
-          <w:color w:val="000000" w:themeColor="text1"/>
-          <w:sz w:val="32"/>
-          <w:szCs w:val="32"/>
-        </w:rPr>
-      </w:pPr>
     </w:p>
     <w:p>
       <w:pPr>
@@ -5358,7 +3005,7 @@
           <w:color w:val="000000" w:themeColor="text1"/>
           <w:spacing w:val="-1"/>
         </w:rPr>
-        <w:t>A few years ago, Netflix organized a challenge “Netflix Prize”, where they invited people to build a better recommender system than what they had in return for prize money.</w:t>
+        <w:t xml:space="preserve">If we go back to somewhere in 2006’s mid of October, Netflix invited the data scientists around the world to an event named as ‘Netflix Prize’ to create a better recommendation system as compared to the one they are been using now in exchange of prize money </w:t>
       </w:r>
       <w:r>
         <w:rPr>
@@ -5367,6 +3014,13 @@
           <w:vertAlign w:val="superscript"/>
         </w:rPr>
         <w:t>[1]</w:t>
+      </w:r>
+      <w:r>
+        <w:rPr>
+          <w:color w:val="000000" w:themeColor="text1"/>
+          <w:spacing w:val="-1"/>
+        </w:rPr>
+        <w:t>.</w:t>
       </w:r>
     </w:p>
     <w:p>
@@ -5395,6 +3049,13 @@
         <w:rPr>
           <w:color w:val="000000" w:themeColor="text1"/>
           <w:spacing w:val="-1"/>
+        </w:rPr>
+        <w:t xml:space="preserve"> </w:t>
+      </w:r>
+      <w:r>
+        <w:rPr>
+          <w:color w:val="000000" w:themeColor="text1"/>
+          <w:spacing w:val="-1"/>
           <w:vertAlign w:val="superscript"/>
         </w:rPr>
         <w:t>[2]</w:t>
@@ -5593,7 +3254,6 @@
           <w:sz w:val="32"/>
           <w:szCs w:val="32"/>
         </w:rPr>
-        <w:lastRenderedPageBreak/>
         <w:t>System Architecture</w:t>
       </w:r>
     </w:p>
@@ -5636,7 +3296,7 @@
                     <pic:cNvPicPr/>
                   </pic:nvPicPr>
                   <pic:blipFill>
-                    <a:blip r:embed="rId10">
+                    <a:blip r:embed="rId9">
                       <a:extLst>
                         <a:ext uri="{28A0092B-C50C-407E-A947-70E740481C1C}">
                           <a14:useLocalDpi xmlns:a14="http://schemas.microsoft.com/office/drawing/2010/main" val="0"/>
@@ -5678,8 +3338,6 @@
           <w:szCs w:val="32"/>
         </w:rPr>
       </w:pPr>
-      <w:bookmarkStart w:id="6" w:name="_GoBack"/>
-      <w:bookmarkEnd w:id="6"/>
     </w:p>
     <w:p>
       <w:pPr>
@@ -5700,16 +3358,7 @@
           <w:sz w:val="32"/>
           <w:szCs w:val="32"/>
         </w:rPr>
-        <w:t xml:space="preserve">Goals </w:t>
-      </w:r>
-      <w:r>
-        <w:rPr>
-          <w:b/>
-          <w:color w:val="000000" w:themeColor="text1"/>
-          <w:sz w:val="32"/>
-          <w:szCs w:val="32"/>
-        </w:rPr>
-        <w:t>and Objectives</w:t>
+        <w:t>Goals and Objectives</w:t>
       </w:r>
     </w:p>
     <w:p>
@@ -5736,7 +3385,7 @@
           <w:color w:val="000000" w:themeColor="text1"/>
           <w:sz w:val="24"/>
         </w:rPr>
-        <w:t>To make it easy and effective for users to get best recommendations nearest to their location and easily accessible.</w:t>
+        <w:t>To make it simple and viable for clients to get good suggestions closest to their area as well as according to their need.</w:t>
       </w:r>
     </w:p>
     <w:p>
@@ -5763,7 +3412,22 @@
           <w:color w:val="000000" w:themeColor="text1"/>
           <w:sz w:val="24"/>
         </w:rPr>
-        <w:t>To develop such application that will automate the function of finding the appropriate recommendation according to user requirement, thus bring easiness, save time and efforts needed to find a best suitable suggestion.</w:t>
+        <w:t>To develop application, which will automate the process of finding the recommendation according to requirement of user</w:t>
+      </w:r>
+      <w:r>
+        <w:rPr>
+          <w:color w:val="000000" w:themeColor="text1"/>
+          <w:sz w:val="24"/>
+        </w:rPr>
+        <w:t>.</w:t>
+      </w:r>
+      <w:r>
+        <w:rPr>
+          <w:color w:val="000000" w:themeColor="text1"/>
+          <w:sz w:val="32"/>
+          <w:szCs w:val="32"/>
+        </w:rPr>
+        <w:t xml:space="preserve"> </w:t>
       </w:r>
     </w:p>
     <w:p>
@@ -5790,21 +3454,63 @@
           <w:color w:val="000000" w:themeColor="text1"/>
           <w:sz w:val="24"/>
         </w:rPr>
-        <w:t xml:space="preserve">To develop such intelligent recommendation system that performs accurately and efficiently and help users to know about the authentic, </w:t>
+        <w:t>To</w:t>
       </w:r>
       <w:r>
         <w:rPr>
           <w:color w:val="000000" w:themeColor="text1"/>
           <w:sz w:val="24"/>
         </w:rPr>
-        <w:t>best, affordable, nearest hospitals</w:t>
+        <w:t xml:space="preserve"> </w:t>
       </w:r>
       <w:r>
         <w:rPr>
           <w:color w:val="000000" w:themeColor="text1"/>
           <w:sz w:val="24"/>
         </w:rPr>
-        <w:t>, restaurants, hotels etc. whom which they can trust or prefer.</w:t>
+        <w:t xml:space="preserve">build that sort of application that contains </w:t>
+      </w:r>
+      <w:r>
+        <w:rPr>
+          <w:color w:val="000000" w:themeColor="text1"/>
+          <w:sz w:val="24"/>
+        </w:rPr>
+        <w:t xml:space="preserve">both accuracy and </w:t>
+      </w:r>
+      <w:r>
+        <w:rPr>
+          <w:color w:val="000000" w:themeColor="text1"/>
+          <w:sz w:val="24"/>
+        </w:rPr>
+        <w:t>efficiency</w:t>
+      </w:r>
+      <w:r>
+        <w:rPr>
+          <w:color w:val="000000" w:themeColor="text1"/>
+          <w:sz w:val="24"/>
+        </w:rPr>
+        <w:t xml:space="preserve">. It’ll </w:t>
+      </w:r>
+      <w:r>
+        <w:rPr>
+          <w:color w:val="000000" w:themeColor="text1"/>
+          <w:sz w:val="24"/>
+        </w:rPr>
+        <w:t xml:space="preserve">help its visitors to filter the </w:t>
+      </w:r>
+      <w:r>
+        <w:rPr>
+          <w:color w:val="000000" w:themeColor="text1"/>
+          <w:sz w:val="24"/>
+        </w:rPr>
+        <w:t>affordable, authentic and nearest services,</w:t>
+      </w:r>
+      <w:r>
+        <w:rPr>
+          <w:color w:val="000000" w:themeColor="text1"/>
+          <w:sz w:val="24"/>
+        </w:rPr>
+        <w:t xml:space="preserve"> whom which they can trust or prefer.</w:t>
       </w:r>
     </w:p>
     <w:p>
@@ -5831,21 +3537,7 @@
           <w:color w:val="000000" w:themeColor="text1"/>
           <w:sz w:val="24"/>
         </w:rPr>
-        <w:t>To create a model,</w:t>
-      </w:r>
-      <w:r>
-        <w:rPr>
-          <w:color w:val="000000" w:themeColor="text1"/>
-          <w:sz w:val="24"/>
-        </w:rPr>
-        <w:t xml:space="preserve"> that will vary time to time in order to acquire excellence in further </w:t>
-      </w:r>
-      <w:r>
-        <w:rPr>
-          <w:color w:val="000000" w:themeColor="text1"/>
-          <w:sz w:val="24"/>
-        </w:rPr>
-        <w:t>recommendations.</w:t>
+        <w:t>To create a model, that will vary time to time in order to acquire excellence in further recommendations.</w:t>
       </w:r>
     </w:p>
     <w:p>
@@ -5898,13 +3590,31 @@
           <w:szCs w:val="32"/>
         </w:rPr>
       </w:pPr>
-      <w:r>
+    </w:p>
+    <w:p>
+      <w:pPr>
+        <w:tabs>
+          <w:tab w:val="left" w:pos="90"/>
+        </w:tabs>
+        <w:autoSpaceDE w:val="0"/>
+        <w:autoSpaceDN w:val="0"/>
+        <w:adjustRightInd w:val="0"/>
+        <w:spacing w:line="360" w:lineRule="auto"/>
         <w:rPr>
           <w:b/>
           <w:color w:val="000000" w:themeColor="text1"/>
           <w:sz w:val="32"/>
           <w:szCs w:val="32"/>
         </w:rPr>
+      </w:pPr>
+      <w:r>
+        <w:rPr>
+          <w:b/>
+          <w:color w:val="000000" w:themeColor="text1"/>
+          <w:sz w:val="32"/>
+          <w:szCs w:val="32"/>
+        </w:rPr>
+        <w:lastRenderedPageBreak/>
         <w:t>Individual Tasks</w:t>
       </w:r>
     </w:p>
@@ -8987,6 +6697,7 @@
           <w:sz w:val="32"/>
           <w:szCs w:val="32"/>
         </w:rPr>
+        <w:lastRenderedPageBreak/>
         <w:t>Gantt chart</w:t>
       </w:r>
     </w:p>
@@ -9072,7 +6783,6 @@
                 <w:sz w:val="32"/>
                 <w:szCs w:val="32"/>
               </w:rPr>
-              <w:lastRenderedPageBreak/>
               <w:t>Task Description</w:t>
             </w:r>
           </w:p>
@@ -18342,6 +16052,7 @@
           <w:sz w:val="32"/>
           <w:szCs w:val="32"/>
         </w:rPr>
+        <w:lastRenderedPageBreak/>
         <w:t>Future Work</w:t>
       </w:r>
     </w:p>
@@ -18364,8 +16075,37 @@
           <w:color w:val="000000" w:themeColor="text1"/>
           <w:sz w:val="24"/>
         </w:rPr>
-        <w:lastRenderedPageBreak/>
-        <w:t>To make this application more useful and attractive for the people to use it and get benefit from it, following are some points that are in our mind to include in this application in future:</w:t>
+        <w:t>Some of the future goals are mentioned below which will help to make recommendation applications more user-friendly,</w:t>
+      </w:r>
+      <w:r>
+        <w:rPr>
+          <w:color w:val="000000" w:themeColor="text1"/>
+          <w:sz w:val="24"/>
+        </w:rPr>
+        <w:t xml:space="preserve"> robust and flexib</w:t>
+      </w:r>
+      <w:r>
+        <w:rPr>
+          <w:color w:val="000000" w:themeColor="text1"/>
+          <w:sz w:val="24"/>
+        </w:rPr>
+        <w:t>le while keeping the quality ma</w:t>
+      </w:r>
+      <w:bookmarkStart w:id="2" w:name="_GoBack"/>
+      <w:bookmarkEnd w:id="2"/>
+      <w:r>
+        <w:rPr>
+          <w:color w:val="000000" w:themeColor="text1"/>
+          <w:sz w:val="24"/>
+        </w:rPr>
+        <w:t xml:space="preserve">ntained </w:t>
+      </w:r>
+      <w:r>
+        <w:rPr>
+          <w:color w:val="000000" w:themeColor="text1"/>
+          <w:sz w:val="24"/>
+        </w:rPr>
+        <w:t>.</w:t>
       </w:r>
     </w:p>
     <w:p>
@@ -18419,7 +16159,7 @@
           <w:color w:val="000000" w:themeColor="text1"/>
           <w:sz w:val="24"/>
         </w:rPr>
-        <w:t>Add the functionality of online booking to save the time and the effort required to get appointment or booking by visiting.</w:t>
+        <w:t>We will create the module using which one will make online bookings; this will save the time of the user as well as will help the service providers to interact with our app in a better way.</w:t>
       </w:r>
     </w:p>
     <w:p>
@@ -18774,7 +16514,7 @@
           <w:sz w:val="24"/>
           <w:shd w:val="clear" w:color="auto" w:fill="FFFFFF"/>
         </w:rPr>
-        <w:t>JavaScript, often abbreviated as JS, is a programming language that conforms to the ECMAScript specification. JavaScript is high-level</w:t>
+        <w:t xml:space="preserve">JavaScript, </w:t>
       </w:r>
       <w:r>
         <w:rPr>
@@ -18782,7 +16522,7 @@
           <w:sz w:val="24"/>
           <w:shd w:val="clear" w:color="auto" w:fill="FFFFFF"/>
         </w:rPr>
-        <w:t xml:space="preserve"> language</w:t>
+        <w:t>also known as JS</w:t>
       </w:r>
       <w:r>
         <w:rPr>
@@ -18790,7 +16530,7 @@
           <w:sz w:val="24"/>
           <w:shd w:val="clear" w:color="auto" w:fill="FFFFFF"/>
         </w:rPr>
-        <w:t xml:space="preserve">, often </w:t>
+        <w:t>,</w:t>
       </w:r>
       <w:r>
         <w:rPr>
@@ -18798,85 +16538,7 @@
           <w:sz w:val="24"/>
           <w:shd w:val="clear" w:color="auto" w:fill="FFFFFF"/>
         </w:rPr>
-        <w:t>just in time</w:t>
-      </w:r>
-      <w:r>
-        <w:rPr>
-          <w:color w:val="000000" w:themeColor="text1"/>
-          <w:sz w:val="24"/>
-          <w:shd w:val="clear" w:color="auto" w:fill="FFFFFF"/>
-        </w:rPr>
-        <w:t xml:space="preserve"> compiled, and multi-paradigm. It has curly-bracket syntax, dynamic typing, prototype-based object-orientation, and first-class functions. </w:t>
-      </w:r>
-      <w:r>
-        <w:rPr>
-          <w:color w:val="000000" w:themeColor="text1"/>
-          <w:sz w:val="24"/>
-        </w:rPr>
-        <w:t xml:space="preserve">For web and native </w:t>
-      </w:r>
-      <w:r>
-        <w:rPr>
-          <w:color w:val="000000" w:themeColor="text1"/>
-          <w:sz w:val="24"/>
-        </w:rPr>
-        <w:t>app</w:t>
-      </w:r>
-      <w:r>
-        <w:rPr>
-          <w:color w:val="000000" w:themeColor="text1"/>
-          <w:sz w:val="24"/>
-        </w:rPr>
-        <w:t xml:space="preserve"> development</w:t>
-      </w:r>
-      <w:r>
-        <w:rPr>
-          <w:color w:val="000000" w:themeColor="text1"/>
-          <w:sz w:val="24"/>
-        </w:rPr>
-        <w:t>, we</w:t>
-      </w:r>
-      <w:r>
-        <w:rPr>
-          <w:color w:val="000000" w:themeColor="text1"/>
-          <w:sz w:val="24"/>
-        </w:rPr>
-        <w:t xml:space="preserve"> will use </w:t>
-      </w:r>
-      <w:r>
-        <w:rPr>
-          <w:color w:val="000000" w:themeColor="text1"/>
-          <w:sz w:val="24"/>
-        </w:rPr>
-        <w:t>JavaScript</w:t>
-      </w:r>
-      <w:r>
-        <w:rPr>
-          <w:color w:val="000000" w:themeColor="text1"/>
-          <w:sz w:val="24"/>
-        </w:rPr>
-        <w:t xml:space="preserve"> libraries like node </w:t>
-      </w:r>
-      <w:r>
-        <w:rPr>
-          <w:color w:val="000000" w:themeColor="text1"/>
-          <w:sz w:val="24"/>
-        </w:rPr>
-        <w:t>js, express</w:t>
-      </w:r>
-      <w:r>
-        <w:rPr>
-          <w:color w:val="000000" w:themeColor="text1"/>
-          <w:sz w:val="24"/>
-        </w:rPr>
-        <w:t xml:space="preserve"> js and </w:t>
-      </w:r>
-      <w:r>
-        <w:rPr>
-          <w:color w:val="000000" w:themeColor="text1"/>
-          <w:sz w:val="24"/>
-        </w:rPr>
-        <w:t xml:space="preserve">react native </w:t>
+        <w:t xml:space="preserve"> is high level multi paradigm language. It is the only language as of now that covers both frontend and backend orientated services in him without the collaboration from any other language. Currently in race with Python to become the most famous programming language of the world.</w:t>
       </w:r>
     </w:p>
     <w:p>
@@ -18910,7 +16572,6 @@
     </w:p>
     <w:p>
       <w:pPr>
-        <w:pStyle w:val="ListParagraph"/>
         <w:tabs>
           <w:tab w:val="left" w:pos="90"/>
         </w:tabs>
@@ -18918,35 +16579,32 @@
         <w:autoSpaceDN w:val="0"/>
         <w:adjustRightInd w:val="0"/>
         <w:spacing w:line="360" w:lineRule="auto"/>
+        <w:ind w:left="360"/>
         <w:rPr>
           <w:color w:val="000000" w:themeColor="text1"/>
           <w:sz w:val="24"/>
-          <w:shd w:val="clear" w:color="auto" w:fill="FFFFFF"/>
         </w:rPr>
       </w:pPr>
       <w:r>
         <w:rPr>
           <w:color w:val="000000" w:themeColor="text1"/>
           <w:sz w:val="24"/>
-          <w:shd w:val="clear" w:color="auto" w:fill="FFFFFF"/>
-        </w:rPr>
-        <w:t xml:space="preserve">React is an open-source, front end, JavaScript library for building user interfaces or UI components. </w:t>
+        </w:rPr>
+        <w:t>It is u</w:t>
       </w:r>
       <w:r>
         <w:rPr>
           <w:color w:val="000000" w:themeColor="text1"/>
           <w:sz w:val="24"/>
-          <w:shd w:val="clear" w:color="auto" w:fill="FFFFFF"/>
-        </w:rPr>
-        <w:t>Facebook and a community of individual developers and companies maintain it</w:t>
+        </w:rPr>
+        <w:t>sed for client side rendering in desktop applications</w:t>
       </w:r>
       <w:r>
         <w:rPr>
           <w:color w:val="000000" w:themeColor="text1"/>
           <w:sz w:val="24"/>
-          <w:shd w:val="clear" w:color="auto" w:fill="FFFFFF"/>
-        </w:rPr>
-        <w:t>. React can be used as a base in the development of single-page or mobile applications</w:t>
+        </w:rPr>
+        <w:t>. Follow component based approach to create a single page App.</w:t>
       </w:r>
     </w:p>
     <w:p>
@@ -18975,12 +16633,12 @@
           <w:color w:val="000000" w:themeColor="text1"/>
           <w:sz w:val="24"/>
         </w:rPr>
+        <w:lastRenderedPageBreak/>
         <w:t>Node JS</w:t>
       </w:r>
     </w:p>
     <w:p>
       <w:pPr>
-        <w:pStyle w:val="ListParagraph"/>
         <w:tabs>
           <w:tab w:val="left" w:pos="90"/>
         </w:tabs>
@@ -18988,20 +16646,76 @@
         <w:autoSpaceDN w:val="0"/>
         <w:adjustRightInd w:val="0"/>
         <w:spacing w:line="360" w:lineRule="auto"/>
+        <w:ind w:left="360"/>
+        <w:rPr>
+          <w:b/>
+          <w:color w:val="000000" w:themeColor="text1"/>
+          <w:sz w:val="24"/>
+        </w:rPr>
+      </w:pPr>
+      <w:r>
         <w:rPr>
           <w:color w:val="000000" w:themeColor="text1"/>
           <w:sz w:val="24"/>
           <w:shd w:val="clear" w:color="auto" w:fill="FFFFFF"/>
         </w:rPr>
-      </w:pPr>
+        <w:t xml:space="preserve">Allows </w:t>
+      </w:r>
       <w:r>
         <w:rPr>
           <w:color w:val="000000" w:themeColor="text1"/>
           <w:sz w:val="24"/>
           <w:shd w:val="clear" w:color="auto" w:fill="FFFFFF"/>
         </w:rPr>
-        <w:lastRenderedPageBreak/>
-        <w:t>Node.js is an open-source, cross-platform, back-end JavaScript runtime environment that runs on the Chrome V8 engine and executes JavaScript code outside a web browser.</w:t>
+        <w:t>you to send asynchronous</w:t>
+      </w:r>
+      <w:r>
+        <w:rPr>
+          <w:color w:val="000000" w:themeColor="text1"/>
+          <w:sz w:val="24"/>
+          <w:shd w:val="clear" w:color="auto" w:fill="FFFFFF"/>
+        </w:rPr>
+        <w:t xml:space="preserve"> API calls to the server. Mostly integrated with </w:t>
+      </w:r>
+      <w:r>
+        <w:rPr>
+          <w:color w:val="000000" w:themeColor="text1"/>
+          <w:sz w:val="24"/>
+          <w:shd w:val="clear" w:color="auto" w:fill="FFFFFF"/>
+        </w:rPr>
+        <w:t xml:space="preserve">any </w:t>
+      </w:r>
+      <w:r>
+        <w:rPr>
+          <w:color w:val="000000" w:themeColor="text1"/>
+          <w:sz w:val="24"/>
+          <w:shd w:val="clear" w:color="auto" w:fill="FFFFFF"/>
+        </w:rPr>
+        <w:t>other JS f</w:t>
+      </w:r>
+      <w:r>
+        <w:rPr>
+          <w:color w:val="000000" w:themeColor="text1"/>
+          <w:sz w:val="24"/>
+          <w:shd w:val="clear" w:color="auto" w:fill="FFFFFF"/>
+        </w:rPr>
+        <w:t>rontend libraries or framewor</w:t>
+      </w:r>
+      <w:r>
+        <w:rPr>
+          <w:color w:val="000000" w:themeColor="text1"/>
+          <w:sz w:val="24"/>
+          <w:shd w:val="clear" w:color="auto" w:fill="FFFFFF"/>
+        </w:rPr>
+        <w:t>ks</w:t>
+      </w:r>
+      <w:r>
+        <w:rPr>
+          <w:color w:val="000000" w:themeColor="text1"/>
+          <w:sz w:val="24"/>
+          <w:shd w:val="clear" w:color="auto" w:fill="FFFFFF"/>
+        </w:rPr>
+        <w:t>.</w:t>
       </w:r>
     </w:p>
     <w:p>
@@ -19035,7 +16749,6 @@
     </w:p>
     <w:p>
       <w:pPr>
-        <w:pStyle w:val="ListParagraph"/>
         <w:tabs>
           <w:tab w:val="left" w:pos="90"/>
         </w:tabs>
@@ -19043,27 +16756,38 @@
         <w:autoSpaceDN w:val="0"/>
         <w:adjustRightInd w:val="0"/>
         <w:spacing w:line="360" w:lineRule="auto"/>
+        <w:ind w:left="360"/>
+        <w:rPr>
+          <w:b/>
+          <w:color w:val="000000" w:themeColor="text1"/>
+          <w:sz w:val="24"/>
+        </w:rPr>
+      </w:pPr>
+      <w:r>
         <w:rPr>
           <w:color w:val="000000" w:themeColor="text1"/>
           <w:sz w:val="24"/>
           <w:shd w:val="clear" w:color="auto" w:fill="FFFFFF"/>
         </w:rPr>
-      </w:pPr>
+        <w:t xml:space="preserve">Express </w:t>
+      </w:r>
+      <w:proofErr w:type="spellStart"/>
       <w:r>
         <w:rPr>
           <w:color w:val="000000" w:themeColor="text1"/>
           <w:sz w:val="24"/>
           <w:shd w:val="clear" w:color="auto" w:fill="FFFFFF"/>
         </w:rPr>
-        <w:t>Express.js, or simply Express, is a back end web application framework for Node.js, released as free and open-source software under the MIT L</w:t>
-      </w:r>
+        <w:t>js</w:t>
+      </w:r>
+      <w:proofErr w:type="spellEnd"/>
       <w:r>
         <w:rPr>
           <w:color w:val="000000" w:themeColor="text1"/>
           <w:sz w:val="24"/>
           <w:shd w:val="clear" w:color="auto" w:fill="FFFFFF"/>
         </w:rPr>
-        <w:t xml:space="preserve">icense, </w:t>
+        <w:t xml:space="preserve"> is an </w:t>
       </w:r>
       <w:r>
         <w:rPr>
@@ -19071,23 +16795,75 @@
           <w:sz w:val="24"/>
           <w:shd w:val="clear" w:color="auto" w:fill="FFFFFF"/>
         </w:rPr>
-        <w:t>designed for building web ap</w:t>
-      </w:r>
+        <w:t xml:space="preserve">open source framework of node </w:t>
+      </w:r>
+      <w:proofErr w:type="spellStart"/>
       <w:r>
         <w:rPr>
           <w:color w:val="000000" w:themeColor="text1"/>
           <w:sz w:val="24"/>
           <w:shd w:val="clear" w:color="auto" w:fill="FFFFFF"/>
         </w:rPr>
-        <w:t>plications and APIs. It has been</w:t>
-      </w:r>
+        <w:t>js</w:t>
+      </w:r>
+      <w:proofErr w:type="spellEnd"/>
       <w:r>
         <w:rPr>
           <w:color w:val="000000" w:themeColor="text1"/>
           <w:sz w:val="24"/>
           <w:shd w:val="clear" w:color="auto" w:fill="FFFFFF"/>
         </w:rPr>
-        <w:t xml:space="preserve"> called the de facto standard server framework for Node.js.</w:t>
+        <w:t xml:space="preserve">. </w:t>
+      </w:r>
+      <w:r>
+        <w:rPr>
+          <w:color w:val="000000" w:themeColor="text1"/>
+          <w:sz w:val="24"/>
+          <w:shd w:val="clear" w:color="auto" w:fill="FFFFFF"/>
+        </w:rPr>
+        <w:t xml:space="preserve">It </w:t>
+      </w:r>
+      <w:r>
+        <w:rPr>
+          <w:color w:val="000000" w:themeColor="text1"/>
+          <w:sz w:val="24"/>
+          <w:shd w:val="clear" w:color="auto" w:fill="FFFFFF"/>
+        </w:rPr>
+        <w:t>is more of a</w:t>
+      </w:r>
+      <w:r>
+        <w:rPr>
+          <w:color w:val="000000" w:themeColor="text1"/>
+          <w:sz w:val="24"/>
+          <w:shd w:val="clear" w:color="auto" w:fill="FFFFFF"/>
+        </w:rPr>
+        <w:t xml:space="preserve"> wrapper around the node </w:t>
+      </w:r>
+      <w:proofErr w:type="spellStart"/>
+      <w:r>
+        <w:rPr>
+          <w:color w:val="000000" w:themeColor="text1"/>
+          <w:sz w:val="24"/>
+          <w:shd w:val="clear" w:color="auto" w:fill="FFFFFF"/>
+        </w:rPr>
+        <w:t>js</w:t>
+      </w:r>
+      <w:proofErr w:type="spellEnd"/>
+      <w:r>
+        <w:rPr>
+          <w:color w:val="000000" w:themeColor="text1"/>
+          <w:sz w:val="24"/>
+          <w:shd w:val="clear" w:color="auto" w:fill="FFFFFF"/>
+        </w:rPr>
+        <w:t xml:space="preserve"> which provides e</w:t>
+      </w:r>
+      <w:r>
+        <w:rPr>
+          <w:color w:val="000000" w:themeColor="text1"/>
+          <w:sz w:val="24"/>
+          <w:shd w:val="clear" w:color="auto" w:fill="FFFFFF"/>
+        </w:rPr>
+        <w:t xml:space="preserve">xtra functionality in easy and precise way. </w:t>
       </w:r>
     </w:p>
     <w:p>
@@ -19121,7 +16897,6 @@
     </w:p>
     <w:p>
       <w:pPr>
-        <w:pStyle w:val="ListParagraph"/>
         <w:tabs>
           <w:tab w:val="left" w:pos="90"/>
         </w:tabs>
@@ -19129,19 +16904,28 @@
         <w:autoSpaceDN w:val="0"/>
         <w:adjustRightInd w:val="0"/>
         <w:spacing w:line="360" w:lineRule="auto"/>
+        <w:ind w:left="360"/>
+        <w:rPr>
+          <w:b/>
+          <w:color w:val="000000" w:themeColor="text1"/>
+          <w:sz w:val="24"/>
+        </w:rPr>
+      </w:pPr>
+      <w:r>
         <w:rPr>
           <w:color w:val="000000" w:themeColor="text1"/>
           <w:sz w:val="24"/>
           <w:shd w:val="clear" w:color="auto" w:fill="FFFFFF"/>
         </w:rPr>
-      </w:pPr>
+        <w:t>No SQL type Database which provides you the</w:t>
+      </w:r>
       <w:r>
         <w:rPr>
           <w:color w:val="000000" w:themeColor="text1"/>
           <w:sz w:val="24"/>
           <w:shd w:val="clear" w:color="auto" w:fill="FFFFFF"/>
         </w:rPr>
-        <w:t>MongoDB is a source-available cross-platform document-oriented database program. Classified as a NoSQL database program, MongoDB uses JSON-like documents w</w:t>
+        <w:t xml:space="preserve"> </w:t>
       </w:r>
       <w:r>
         <w:rPr>
@@ -19149,7 +16933,7 @@
           <w:sz w:val="24"/>
           <w:shd w:val="clear" w:color="auto" w:fill="FFFFFF"/>
         </w:rPr>
-        <w:t>ith optional schemas. MongoDB was</w:t>
+        <w:t>functionality to store your</w:t>
       </w:r>
       <w:r>
         <w:rPr>
@@ -19157,7 +16941,15 @@
           <w:sz w:val="24"/>
           <w:shd w:val="clear" w:color="auto" w:fill="FFFFFF"/>
         </w:rPr>
-        <w:t xml:space="preserve"> developed by MongoDB Inc. and licensed under the Server Side Public License.</w:t>
+        <w:t xml:space="preserve"> content</w:t>
+      </w:r>
+      <w:r>
+        <w:rPr>
+          <w:color w:val="000000" w:themeColor="text1"/>
+          <w:sz w:val="24"/>
+          <w:shd w:val="clear" w:color="auto" w:fill="FFFFFF"/>
+        </w:rPr>
+        <w:t xml:space="preserve"> independent of any programming language.</w:t>
       </w:r>
     </w:p>
     <w:p>
@@ -19189,9 +16981,10 @@
         <w:t>React Native</w:t>
       </w:r>
     </w:p>
+    <w:bookmarkEnd w:id="0"/>
+    <w:bookmarkEnd w:id="1"/>
     <w:p>
       <w:pPr>
-        <w:pStyle w:val="ListParagraph"/>
         <w:tabs>
           <w:tab w:val="left" w:pos="90"/>
         </w:tabs>
@@ -19199,38 +16992,72 @@
         <w:autoSpaceDN w:val="0"/>
         <w:adjustRightInd w:val="0"/>
         <w:spacing w:line="360" w:lineRule="auto"/>
+        <w:ind w:left="360"/>
         <w:rPr>
           <w:color w:val="000000" w:themeColor="text1"/>
           <w:sz w:val="24"/>
-          <w:shd w:val="clear" w:color="auto" w:fill="FFFFFF"/>
         </w:rPr>
       </w:pPr>
       <w:r>
         <w:rPr>
           <w:color w:val="000000" w:themeColor="text1"/>
           <w:sz w:val="24"/>
-          <w:shd w:val="clear" w:color="auto" w:fill="FFFFFF"/>
-        </w:rPr>
-        <w:t>React Native is an open-source mobile application framework created by Facebook, Inc. It is used to develop applications fo</w:t>
+        </w:rPr>
+        <w:t xml:space="preserve">It is an open source native app framework created by Facebook. </w:t>
       </w:r>
       <w:r>
         <w:rPr>
           <w:color w:val="000000" w:themeColor="text1"/>
           <w:sz w:val="24"/>
-          <w:shd w:val="clear" w:color="auto" w:fill="FFFFFF"/>
-        </w:rPr>
-        <w:t>r Android, Android TV, iOS, mac</w:t>
+        </w:rPr>
+        <w:t>Follow same componen</w:t>
       </w:r>
       <w:r>
         <w:rPr>
           <w:color w:val="000000" w:themeColor="text1"/>
           <w:sz w:val="24"/>
-          <w:shd w:val="clear" w:color="auto" w:fill="FFFFFF"/>
-        </w:rPr>
-        <w:t>OS, tvOS, Web, Windows and UWP by enabling developers to use React's framework along with native platform capabilities.</w:t>
-      </w:r>
-      <w:bookmarkEnd w:id="4"/>
-      <w:bookmarkEnd w:id="5"/>
+        </w:rPr>
+        <w:t xml:space="preserve">t based approach as </w:t>
+      </w:r>
+      <w:r>
+        <w:rPr>
+          <w:color w:val="000000" w:themeColor="text1"/>
+          <w:sz w:val="24"/>
+        </w:rPr>
+        <w:t xml:space="preserve">React </w:t>
+      </w:r>
+      <w:proofErr w:type="spellStart"/>
+      <w:r>
+        <w:rPr>
+          <w:color w:val="000000" w:themeColor="text1"/>
+          <w:sz w:val="24"/>
+        </w:rPr>
+        <w:t>js</w:t>
+      </w:r>
+      <w:proofErr w:type="spellEnd"/>
+      <w:r>
+        <w:rPr>
+          <w:color w:val="000000" w:themeColor="text1"/>
+          <w:sz w:val="24"/>
+        </w:rPr>
+        <w:t xml:space="preserve">. Only difference is it for mobile apps while React </w:t>
+      </w:r>
+      <w:proofErr w:type="spellStart"/>
+      <w:r>
+        <w:rPr>
+          <w:color w:val="000000" w:themeColor="text1"/>
+          <w:sz w:val="24"/>
+        </w:rPr>
+        <w:t>js</w:t>
+      </w:r>
+      <w:proofErr w:type="spellEnd"/>
+      <w:r>
+        <w:rPr>
+          <w:color w:val="000000" w:themeColor="text1"/>
+          <w:sz w:val="24"/>
+        </w:rPr>
+        <w:t xml:space="preserve"> is for Desktop applications.</w:t>
+      </w:r>
     </w:p>
     <w:p>
       <w:pPr>
@@ -19316,7 +17143,7 @@
           <w:shd w:val="clear" w:color="auto" w:fill="FFFFFF"/>
         </w:rPr>
       </w:pPr>
-      <w:hyperlink r:id="rId11" w:history="1">
+      <w:hyperlink r:id="rId10" w:history="1">
         <w:r>
           <w:rPr>
             <w:rStyle w:val="Hyperlink"/>
@@ -19374,7 +17201,7 @@
           <w:u w:val="single"/>
         </w:rPr>
       </w:pPr>
-      <w:hyperlink r:id="rId12" w:history="1">
+      <w:hyperlink r:id="rId11" w:history="1">
         <w:r>
           <w:rPr>
             <w:rStyle w:val="Hyperlink"/>
@@ -19424,7 +17251,7 @@
         <w:spacing w:before="480" w:beforeAutospacing="0" w:after="0" w:afterAutospacing="0" w:line="360" w:lineRule="auto"/>
         <w:jc w:val="both"/>
       </w:pPr>
-      <w:hyperlink r:id="rId13" w:history="1">
+      <w:hyperlink r:id="rId12" w:history="1">
         <w:r>
           <w:rPr>
             <w:rStyle w:val="Hyperlink"/>
@@ -19564,7 +17391,6 @@
         </w:rPr>
         <w:t xml:space="preserve"> page of </w:t>
       </w:r>
-      <w:proofErr w:type="spellStart"/>
       <w:r>
         <w:rPr>
           <w:i/>
@@ -19581,7 +17407,6 @@
         </w:rPr>
         <w:t>in</w:t>
       </w:r>
-      <w:proofErr w:type="spellEnd"/>
       <w:r>
         <w:rPr>
           <w:i/>
@@ -19626,7 +17451,6 @@
         </w:rPr>
         <w:t> </w:t>
       </w:r>
-      <w:proofErr w:type="spellStart"/>
       <w:r>
         <w:rPr>
           <w:rStyle w:val="apple-converted-space"/>
@@ -19647,7 +17471,6 @@
         </w:rPr>
         <w:t>tin</w:t>
       </w:r>
-      <w:proofErr w:type="spellEnd"/>
       <w:r>
         <w:rPr>
           <w:rStyle w:val="apple-converted-space"/>
@@ -19703,7 +17526,7 @@
       </w:pPr>
     </w:p>
     <w:sectPr>
-      <w:footerReference w:type="default" r:id="rId14"/>
+      <w:footerReference w:type="default" r:id="rId13"/>
       <w:pgSz w:w="11907" w:h="16839" w:code="9"/>
       <w:pgMar w:top="1440" w:right="1440" w:bottom="1440" w:left="1440" w:header="720" w:footer="720" w:gutter="284"/>
       <w:cols w:space="720"/>
@@ -19807,7 +17630,7 @@
           <w:rPr>
             <w:noProof/>
           </w:rPr>
-          <w:t>14</w:t>
+          <w:t>11</w:t>
         </w:r>
         <w:r>
           <w:rPr>
@@ -24368,7 +22191,7 @@
   <w:abstractNum w:abstractNumId="39" w15:restartNumberingAfterBreak="0">
     <w:nsid w:val="7FD44AC4"/>
     <w:multiLevelType w:val="hybridMultilevel"/>
-    <w:tmpl w:val="C0B8EDFE"/>
+    <w:tmpl w:val="6AAE25F4"/>
     <w:lvl w:ilvl="0" w:tplc="0409000D">
       <w:start w:val="1"/>
       <w:numFmt w:val="bullet"/>
@@ -26129,7 +23952,7 @@
 </file>
 
 <file path=customXml/itemProps1.xml><?xml version="1.0" encoding="utf-8"?>
-<ds:datastoreItem xmlns:ds="http://schemas.openxmlformats.org/officeDocument/2006/customXml" ds:itemID="{533AED65-A9E4-46C1-BEA6-16ADE71FFAC8}">
+<ds:datastoreItem xmlns:ds="http://schemas.openxmlformats.org/officeDocument/2006/customXml" ds:itemID="{04707D40-8487-4A76-B5F8-3430C3D04CDE}">
   <ds:schemaRefs>
     <ds:schemaRef ds:uri="http://schemas.openxmlformats.org/officeDocument/2006/bibliography"/>
   </ds:schemaRefs>

</xml_diff>